<commit_message>
Small further development of sketchup
</commit_message>
<xml_diff>
--- a/Notes/Accel Project Log.docx
+++ b/Notes/Accel Project Log.docx
@@ -763,7 +763,13 @@
         <w:rPr>
           <w:rFonts w:ascii="Lucida Sans Unicode" w:hAnsi="Lucida Sans Unicode" w:cs="Lucida Sans Unicode"/>
         </w:rPr>
-        <w:t>Tube Thickness: 6</w:t>
+        <w:t xml:space="preserve">Tube Thickness: </w:t>
+      </w:r>
+      <w:r>
+        <w:rPr>
+          <w:rFonts w:ascii="Lucida Sans Unicode" w:hAnsi="Lucida Sans Unicode" w:cs="Lucida Sans Unicode"/>
+        </w:rPr>
+        <w:t>5</w:t>
       </w:r>
       <w:r>
         <w:rPr>
@@ -1027,25 +1033,13 @@
         <w:rPr>
           <w:rFonts w:ascii="Lucida Sans Unicode" w:hAnsi="Lucida Sans Unicode" w:cs="Lucida Sans Unicode"/>
         </w:rPr>
-        <w:t xml:space="preserve">With a ring radius of 500 mm, a central angle of 2.91 degrees gives an arc length of 25.4 mm. Expanding with some basic trig, the segment height - </w:t>
-      </w:r>
-      <w:r>
-        <w:rPr>
-          <w:rFonts w:ascii="Lucida Sans Unicode" w:hAnsi="Lucida Sans Unicode" w:cs="Lucida Sans Unicode"/>
-        </w:rPr>
-        <w:t>essentially</w:t>
-      </w:r>
-      <w:r>
-        <w:rPr>
-          <w:rFonts w:ascii="Lucida Sans Unicode" w:hAnsi="Lucida Sans Unicode" w:cs="Lucida Sans Unicode"/>
-        </w:rPr>
-        <w:t xml:space="preserve"> the additional tolerance needed in the tube radius to allow the magnet to pass smoothly - is 0.16 mm. For the sake of simplicity, and to provide just a bit of additional tolerance in case of manufacturing imperfections, I'll use an inner diameter of 27.4 mm, well beyond what should be required if everything were ideal. We'll use a wall thickness of </w:t>
-      </w:r>
-      <w:r>
-        <w:rPr>
-          <w:rFonts w:ascii="Lucida Sans Unicode" w:hAnsi="Lucida Sans Unicode" w:cs="Lucida Sans Unicode"/>
-        </w:rPr>
-        <w:t>6</w:t>
+        <w:t xml:space="preserve">With a ring radius of 500 mm, a central angle of 2.91 degrees gives an arc length of 25.4 mm. Expanding with some basic trig, the segment height - essentially the additional tolerance needed in the tube radius to allow the magnet to pass smoothly - is 0.16 mm. For the sake of simplicity, and to provide just a bit of additional tolerance in case of manufacturing imperfections, I'll use an inner diameter of 27.4 mm, well beyond what should be required if everything were ideal. We'll use a wall thickness of </w:t>
+      </w:r>
+      <w:r>
+        <w:rPr>
+          <w:rFonts w:ascii="Lucida Sans Unicode" w:hAnsi="Lucida Sans Unicode" w:cs="Lucida Sans Unicode"/>
+        </w:rPr>
+        <w:t>5</w:t>
       </w:r>
       <w:bookmarkStart w:id="1" w:name="_GoBack"/>
       <w:bookmarkEnd w:id="1"/>
@@ -2641,7 +2635,7 @@
 </file>
 
 <file path=customXml/itemProps1.xml><?xml version="1.0" encoding="utf-8"?>
-<ds:datastoreItem xmlns:ds="http://schemas.openxmlformats.org/officeDocument/2006/customXml" ds:itemID="{AD0C4493-46F8-4BB7-BA00-17C2EC70B271}">
+<ds:datastoreItem xmlns:ds="http://schemas.openxmlformats.org/officeDocument/2006/customXml" ds:itemID="{DC1AD616-3F4D-458F-B15E-F19C22B28015}">
   <ds:schemaRefs>
     <ds:schemaRef ds:uri="http://schemas.openxmlformats.org/officeDocument/2006/bibliography"/>
   </ds:schemaRefs>

</xml_diff>

<commit_message>
Updated Project Log with the most current measurements and notes.
</commit_message>
<xml_diff>
--- a/Notes/Accel Project Log.docx
+++ b/Notes/Accel Project Log.docx
@@ -280,7 +280,7 @@
             </w:rPr>
             <w:fldChar w:fldCharType="separate"/>
           </w:r>
-          <w:hyperlink w:anchor="_Toc337061388" w:history="1">
+          <w:hyperlink w:anchor="_Toc344771666" w:history="1">
             <w:r>
               <w:rPr>
                 <w:rStyle w:val="Hyperlink"/>
@@ -308,7 +308,7 @@
                 <w:noProof/>
                 <w:webHidden/>
               </w:rPr>
-              <w:instrText xml:space="preserve"> PAGEREF _Toc337061388 \h </w:instrText>
+              <w:instrText xml:space="preserve"> PAGEREF _Toc344771666 \h </w:instrText>
             </w:r>
             <w:r>
               <w:rPr>
@@ -341,6 +341,146 @@
         </w:p>
         <w:p>
           <w:pPr>
+            <w:pStyle w:val="TOC1"/>
+            <w:tabs>
+              <w:tab w:val="right" w:leader="dot" w:pos="9350"/>
+            </w:tabs>
+            <w:rPr>
+              <w:rFonts w:asciiTheme="minorHAnsi" w:eastAsiaTheme="minorEastAsia" w:hAnsiTheme="minorHAnsi" w:cstheme="minorBidi"/>
+              <w:noProof/>
+            </w:rPr>
+          </w:pPr>
+          <w:hyperlink w:anchor="_Toc344771667" w:history="1">
+            <w:r>
+              <w:rPr>
+                <w:rStyle w:val="Hyperlink"/>
+                <w:rFonts w:ascii="Lucida Sans Unicode" w:hAnsi="Lucida Sans Unicode" w:cs="Lucida Sans Unicode"/>
+                <w:noProof/>
+              </w:rPr>
+              <w:t>2012/12/16</w:t>
+            </w:r>
+            <w:r>
+              <w:rPr>
+                <w:noProof/>
+                <w:webHidden/>
+              </w:rPr>
+              <w:tab/>
+            </w:r>
+            <w:r>
+              <w:rPr>
+                <w:noProof/>
+                <w:webHidden/>
+              </w:rPr>
+              <w:fldChar w:fldCharType="begin"/>
+            </w:r>
+            <w:r>
+              <w:rPr>
+                <w:noProof/>
+                <w:webHidden/>
+              </w:rPr>
+              <w:instrText xml:space="preserve"> PAGEREF _Toc344771667 \h </w:instrText>
+            </w:r>
+            <w:r>
+              <w:rPr>
+                <w:noProof/>
+                <w:webHidden/>
+              </w:rPr>
+            </w:r>
+            <w:r>
+              <w:rPr>
+                <w:noProof/>
+                <w:webHidden/>
+              </w:rPr>
+              <w:fldChar w:fldCharType="separate"/>
+            </w:r>
+            <w:r>
+              <w:rPr>
+                <w:noProof/>
+                <w:webHidden/>
+              </w:rPr>
+              <w:t>4</w:t>
+            </w:r>
+            <w:r>
+              <w:rPr>
+                <w:noProof/>
+                <w:webHidden/>
+              </w:rPr>
+              <w:fldChar w:fldCharType="end"/>
+            </w:r>
+          </w:hyperlink>
+        </w:p>
+        <w:p>
+          <w:pPr>
+            <w:pStyle w:val="TOC1"/>
+            <w:tabs>
+              <w:tab w:val="right" w:leader="dot" w:pos="9350"/>
+            </w:tabs>
+            <w:rPr>
+              <w:rFonts w:asciiTheme="minorHAnsi" w:eastAsiaTheme="minorEastAsia" w:hAnsiTheme="minorHAnsi" w:cstheme="minorBidi"/>
+              <w:noProof/>
+            </w:rPr>
+          </w:pPr>
+          <w:hyperlink w:anchor="_Toc344771668" w:history="1">
+            <w:r>
+              <w:rPr>
+                <w:rStyle w:val="Hyperlink"/>
+                <w:rFonts w:ascii="Lucida Sans Unicode" w:hAnsi="Lucida Sans Unicode" w:cs="Lucida Sans Unicode"/>
+                <w:noProof/>
+              </w:rPr>
+              <w:t>2013/01/01</w:t>
+            </w:r>
+            <w:r>
+              <w:rPr>
+                <w:noProof/>
+                <w:webHidden/>
+              </w:rPr>
+              <w:tab/>
+            </w:r>
+            <w:r>
+              <w:rPr>
+                <w:noProof/>
+                <w:webHidden/>
+              </w:rPr>
+              <w:fldChar w:fldCharType="begin"/>
+            </w:r>
+            <w:r>
+              <w:rPr>
+                <w:noProof/>
+                <w:webHidden/>
+              </w:rPr>
+              <w:instrText xml:space="preserve"> PAGEREF _Toc344771668 \h </w:instrText>
+            </w:r>
+            <w:r>
+              <w:rPr>
+                <w:noProof/>
+                <w:webHidden/>
+              </w:rPr>
+            </w:r>
+            <w:r>
+              <w:rPr>
+                <w:noProof/>
+                <w:webHidden/>
+              </w:rPr>
+              <w:fldChar w:fldCharType="separate"/>
+            </w:r>
+            <w:r>
+              <w:rPr>
+                <w:noProof/>
+                <w:webHidden/>
+              </w:rPr>
+              <w:t>5</w:t>
+            </w:r>
+            <w:r>
+              <w:rPr>
+                <w:noProof/>
+                <w:webHidden/>
+              </w:rPr>
+              <w:fldChar w:fldCharType="end"/>
+            </w:r>
+          </w:hyperlink>
+        </w:p>
+        <w:p>
+          <w:pPr>
             <w:spacing w:after="0" w:line="240" w:lineRule="auto"/>
             <w:rPr>
               <w:rFonts w:ascii="Lucida Sans Unicode" w:hAnsi="Lucida Sans Unicode" w:cs="Lucida Sans Unicode"/>
@@ -353,6 +493,8 @@
             <w:fldChar w:fldCharType="end"/>
           </w:r>
         </w:p>
+        <w:bookmarkStart w:id="0" w:name="_GoBack" w:displacedByCustomXml="next"/>
+        <w:bookmarkEnd w:id="0" w:displacedByCustomXml="next"/>
       </w:sdtContent>
     </w:sdt>
     <w:p>
@@ -384,7 +526,7 @@
           <w:rFonts w:ascii="Lucida Sans Unicode" w:hAnsi="Lucida Sans Unicode" w:cs="Lucida Sans Unicode"/>
         </w:rPr>
       </w:pPr>
-      <w:bookmarkStart w:id="0" w:name="_Toc337061388"/>
+      <w:bookmarkStart w:id="1" w:name="_Toc344771666"/>
       <w:r>
         <w:rPr>
           <w:rFonts w:ascii="Lucida Sans Unicode" w:hAnsi="Lucida Sans Unicode" w:cs="Lucida Sans Unicode"/>
@@ -398,7 +540,7 @@
         </w:rPr>
         <w:t>10/03</w:t>
       </w:r>
-      <w:bookmarkEnd w:id="0"/>
+      <w:bookmarkEnd w:id="1"/>
     </w:p>
     <w:p>
       <w:pPr>
@@ -839,7 +981,21 @@
         <w:rPr>
           <w:rFonts w:ascii="Lucida Sans Unicode" w:hAnsi="Lucida Sans Unicode" w:cs="Lucida Sans Unicode"/>
         </w:rPr>
-        <w:t>- Sensor mountings (LED/magnetic/etc)</w:t>
+        <w:t>- Sensor mountings (LED/magnetic/</w:t>
+      </w:r>
+      <w:proofErr w:type="spellStart"/>
+      <w:r>
+        <w:rPr>
+          <w:rFonts w:ascii="Lucida Sans Unicode" w:hAnsi="Lucida Sans Unicode" w:cs="Lucida Sans Unicode"/>
+        </w:rPr>
+        <w:t>etc</w:t>
+      </w:r>
+      <w:proofErr w:type="spellEnd"/>
+      <w:r>
+        <w:rPr>
+          <w:rFonts w:ascii="Lucida Sans Unicode" w:hAnsi="Lucida Sans Unicode" w:cs="Lucida Sans Unicode"/>
+        </w:rPr>
+        <w:t>)</w:t>
       </w:r>
     </w:p>
     <w:p>
@@ -1033,7 +1189,21 @@
         <w:rPr>
           <w:rFonts w:ascii="Lucida Sans Unicode" w:hAnsi="Lucida Sans Unicode" w:cs="Lucida Sans Unicode"/>
         </w:rPr>
-        <w:t xml:space="preserve">With a ring radius of 500 mm, a central angle of 2.91 degrees gives an arc length of 25.4 mm. Expanding with some basic trig, the segment height - essentially the additional tolerance needed in the tube radius to allow the magnet to pass smoothly - is 0.16 mm. For the sake of simplicity, and to provide just a bit of additional tolerance in case of manufacturing imperfections, I'll use an inner diameter of 27.4 mm, well beyond what should be required if everything were ideal. We'll use a wall thickness of </w:t>
+        <w:t xml:space="preserve">With a ring radius of 500 mm, a central angle of 2.91 degrees gives an arc length of 25.4 mm. </w:t>
+      </w:r>
+      <w:proofErr w:type="gramStart"/>
+      <w:r>
+        <w:rPr>
+          <w:rFonts w:ascii="Lucida Sans Unicode" w:hAnsi="Lucida Sans Unicode" w:cs="Lucida Sans Unicode"/>
+        </w:rPr>
+        <w:t>Expanding</w:t>
+      </w:r>
+      <w:proofErr w:type="gramEnd"/>
+      <w:r>
+        <w:rPr>
+          <w:rFonts w:ascii="Lucida Sans Unicode" w:hAnsi="Lucida Sans Unicode" w:cs="Lucida Sans Unicode"/>
+        </w:rPr>
+        <w:t xml:space="preserve"> with some basic trig, the segment height - essentially the additional tolerance needed in the tube radius to allow the magnet to pass smoothly - is 0.16 mm. For the sake of simplicity, and to provide just a bit of additional tolerance in case of manufacturing imperfections, I'll use an inner diameter of 27.4 mm, well beyond what should be required if everything were ideal. We'll use a wall thickness of </w:t>
       </w:r>
       <w:r>
         <w:rPr>
@@ -1064,12 +1234,14 @@
           <w:rFonts w:ascii="Lucida Sans Unicode" w:hAnsi="Lucida Sans Unicode" w:cs="Lucida Sans Unicode"/>
         </w:rPr>
       </w:pPr>
+      <w:bookmarkStart w:id="2" w:name="_Toc344771667"/>
       <w:r>
         <w:rPr>
           <w:rFonts w:ascii="Lucida Sans Unicode" w:hAnsi="Lucida Sans Unicode" w:cs="Lucida Sans Unicode"/>
         </w:rPr>
         <w:t>2012/12/16</w:t>
       </w:r>
+      <w:bookmarkEnd w:id="2"/>
     </w:p>
     <w:p>
       <w:pPr>
@@ -1132,7 +1304,21 @@
         <w:rPr>
           <w:rFonts w:ascii="Lucida Sans Unicode" w:hAnsi="Lucida Sans Unicode" w:cs="Lucida Sans Unicode"/>
         </w:rPr>
-        <w:t>I’m going to post the initial Sketchup model for the first coil section prototype and push to GitHub. Then I’ll continue updates here.</w:t>
+        <w:t xml:space="preserve">I’m going to post the initial Sketchup model for the first coil section prototype and push to </w:t>
+      </w:r>
+      <w:proofErr w:type="spellStart"/>
+      <w:r>
+        <w:rPr>
+          <w:rFonts w:ascii="Lucida Sans Unicode" w:hAnsi="Lucida Sans Unicode" w:cs="Lucida Sans Unicode"/>
+        </w:rPr>
+        <w:t>GitHub</w:t>
+      </w:r>
+      <w:proofErr w:type="spellEnd"/>
+      <w:r>
+        <w:rPr>
+          <w:rFonts w:ascii="Lucida Sans Unicode" w:hAnsi="Lucida Sans Unicode" w:cs="Lucida Sans Unicode"/>
+        </w:rPr>
+        <w:t>. Then I’ll continue updates here.</w:t>
       </w:r>
     </w:p>
     <w:p>
@@ -1273,13 +1459,7 @@
         <w:rPr>
           <w:rFonts w:ascii="Lucida Sans Unicode" w:hAnsi="Lucida Sans Unicode" w:cs="Lucida Sans Unicode"/>
         </w:rPr>
-        <w:t>4</w:t>
-      </w:r>
-      <w:r>
-        <w:rPr>
-          <w:rFonts w:ascii="Lucida Sans Unicode" w:hAnsi="Lucida Sans Unicode" w:cs="Lucida Sans Unicode"/>
-        </w:rPr>
-        <w:t xml:space="preserve"> mm</w:t>
+        <w:t>4 mm</w:t>
       </w:r>
     </w:p>
     <w:p>
@@ -1372,13 +1552,7 @@
         <w:rPr>
           <w:rFonts w:ascii="Lucida Sans Unicode" w:hAnsi="Lucida Sans Unicode" w:cs="Lucida Sans Unicode"/>
         </w:rPr>
-        <w:t>4</w:t>
-      </w:r>
-      <w:r>
-        <w:rPr>
-          <w:rFonts w:ascii="Lucida Sans Unicode" w:hAnsi="Lucida Sans Unicode" w:cs="Lucida Sans Unicode"/>
-        </w:rPr>
-        <w:t xml:space="preserve"> mm</w:t>
+        <w:t>4 mm</w:t>
       </w:r>
     </w:p>
     <w:p>
@@ -1410,32 +1584,766 @@
         <w:rPr>
           <w:rFonts w:ascii="Lucida Sans Unicode" w:hAnsi="Lucida Sans Unicode" w:cs="Lucida Sans Unicode"/>
         </w:rPr>
-        <w:t>6</w:t>
-      </w:r>
-      <w:r>
-        <w:rPr>
-          <w:rFonts w:ascii="Lucida Sans Unicode" w:hAnsi="Lucida Sans Unicode" w:cs="Lucida Sans Unicode"/>
-        </w:rPr>
-        <w:t xml:space="preserve"> mm</w:t>
-      </w:r>
-    </w:p>
-    <w:p>
-      <w:pPr>
-        <w:spacing w:after="0" w:line="240" w:lineRule="auto"/>
-        <w:rPr>
-          <w:rFonts w:ascii="Lucida Sans Unicode" w:hAnsi="Lucida Sans Unicode" w:cs="Lucida Sans Unicode"/>
-        </w:rPr>
-      </w:pPr>
-    </w:p>
-    <w:p>
-      <w:pPr>
-        <w:spacing w:after="0" w:line="240" w:lineRule="auto"/>
-        <w:rPr>
-          <w:rFonts w:ascii="Lucida Sans Unicode" w:hAnsi="Lucida Sans Unicode" w:cs="Lucida Sans Unicode"/>
-        </w:rPr>
-      </w:pPr>
-      <w:bookmarkStart w:id="1" w:name="_GoBack"/>
-      <w:bookmarkEnd w:id="1"/>
+        <w:t>6 mm</w:t>
+      </w:r>
+    </w:p>
+    <w:p>
+      <w:pPr>
+        <w:spacing w:after="0" w:line="240" w:lineRule="auto"/>
+        <w:rPr>
+          <w:rFonts w:ascii="Lucida Sans Unicode" w:hAnsi="Lucida Sans Unicode" w:cs="Lucida Sans Unicode"/>
+        </w:rPr>
+      </w:pPr>
+    </w:p>
+    <w:p>
+      <w:pPr>
+        <w:pStyle w:val="Heading1"/>
+        <w:spacing w:before="0" w:line="240" w:lineRule="auto"/>
+        <w:rPr>
+          <w:rFonts w:ascii="Lucida Sans Unicode" w:hAnsi="Lucida Sans Unicode" w:cs="Lucida Sans Unicode"/>
+        </w:rPr>
+      </w:pPr>
+      <w:bookmarkStart w:id="3" w:name="_Toc344771668"/>
+      <w:r>
+        <w:rPr>
+          <w:rFonts w:ascii="Lucida Sans Unicode" w:hAnsi="Lucida Sans Unicode" w:cs="Lucida Sans Unicode"/>
+        </w:rPr>
+        <w:t>2013/01/01</w:t>
+      </w:r>
+      <w:bookmarkEnd w:id="3"/>
+    </w:p>
+    <w:p>
+      <w:pPr>
+        <w:spacing w:after="0" w:line="240" w:lineRule="auto"/>
+        <w:rPr>
+          <w:rFonts w:ascii="Lucida Sans Unicode" w:hAnsi="Lucida Sans Unicode" w:cs="Lucida Sans Unicode"/>
+        </w:rPr>
+      </w:pPr>
+      <w:proofErr w:type="gramStart"/>
+      <w:r>
+        <w:rPr>
+          <w:rFonts w:ascii="Lucida Sans Unicode" w:hAnsi="Lucida Sans Unicode" w:cs="Lucida Sans Unicode"/>
+        </w:rPr>
+        <w:t>Uploaded the progress from the past week.</w:t>
+      </w:r>
+      <w:proofErr w:type="gramEnd"/>
+      <w:r>
+        <w:rPr>
+          <w:rFonts w:ascii="Lucida Sans Unicode" w:hAnsi="Lucida Sans Unicode" w:cs="Lucida Sans Unicode"/>
+        </w:rPr>
+        <w:t xml:space="preserve"> I created a new prototype 15-degree segment, including the bend. I’m quickly improving in my abilities to effectively use </w:t>
+      </w:r>
+      <w:proofErr w:type="spellStart"/>
+      <w:r>
+        <w:rPr>
+          <w:rFonts w:ascii="Lucida Sans Unicode" w:hAnsi="Lucida Sans Unicode" w:cs="Lucida Sans Unicode"/>
+        </w:rPr>
+        <w:t>SketchUp</w:t>
+      </w:r>
+      <w:proofErr w:type="spellEnd"/>
+      <w:r>
+        <w:rPr>
+          <w:rFonts w:ascii="Lucida Sans Unicode" w:hAnsi="Lucida Sans Unicode" w:cs="Lucida Sans Unicode"/>
+        </w:rPr>
+        <w:t>, and am implementing better processes as I learn.</w:t>
+      </w:r>
+    </w:p>
+    <w:p>
+      <w:pPr>
+        <w:spacing w:after="0" w:line="240" w:lineRule="auto"/>
+        <w:rPr>
+          <w:rFonts w:ascii="Lucida Sans Unicode" w:hAnsi="Lucida Sans Unicode" w:cs="Lucida Sans Unicode"/>
+        </w:rPr>
+      </w:pPr>
+    </w:p>
+    <w:p>
+      <w:pPr>
+        <w:spacing w:after="0" w:line="240" w:lineRule="auto"/>
+        <w:rPr>
+          <w:rFonts w:ascii="Lucida Sans Unicode" w:hAnsi="Lucida Sans Unicode" w:cs="Lucida Sans Unicode"/>
+        </w:rPr>
+      </w:pPr>
+      <w:r>
+        <w:rPr>
+          <w:rFonts w:ascii="Lucida Sans Unicode" w:hAnsi="Lucida Sans Unicode" w:cs="Lucida Sans Unicode"/>
+        </w:rPr>
+        <w:t>The most recent prototype didn’t print out as nicely as the previous one, and some changes are still required, including larger holes in the bottom.</w:t>
+      </w:r>
+    </w:p>
+    <w:p>
+      <w:pPr>
+        <w:spacing w:after="0" w:line="240" w:lineRule="auto"/>
+        <w:rPr>
+          <w:rFonts w:ascii="Lucida Sans Unicode" w:hAnsi="Lucida Sans Unicode" w:cs="Lucida Sans Unicode"/>
+        </w:rPr>
+      </w:pPr>
+    </w:p>
+    <w:p>
+      <w:pPr>
+        <w:spacing w:after="0" w:line="240" w:lineRule="auto"/>
+        <w:rPr>
+          <w:rFonts w:ascii="Lucida Sans Unicode" w:hAnsi="Lucida Sans Unicode" w:cs="Lucida Sans Unicode"/>
+        </w:rPr>
+      </w:pPr>
+      <w:r>
+        <w:rPr>
+          <w:rFonts w:ascii="Lucida Sans Unicode" w:hAnsi="Lucida Sans Unicode" w:cs="Lucida Sans Unicode"/>
+        </w:rPr>
+        <w:t>Here are the latest notes and measurements for the segments:</w:t>
+      </w:r>
+    </w:p>
+    <w:p>
+      <w:pPr>
+        <w:spacing w:after="0" w:line="240" w:lineRule="auto"/>
+        <w:rPr>
+          <w:rFonts w:ascii="Lucida Sans Unicode" w:hAnsi="Lucida Sans Unicode" w:cs="Lucida Sans Unicode"/>
+        </w:rPr>
+      </w:pPr>
+    </w:p>
+    <w:p>
+      <w:pPr>
+        <w:spacing w:after="0" w:line="240" w:lineRule="auto"/>
+        <w:rPr>
+          <w:rFonts w:ascii="Lucida Sans Unicode" w:hAnsi="Lucida Sans Unicode" w:cs="Lucida Sans Unicode"/>
+        </w:rPr>
+      </w:pPr>
+      <w:r>
+        <w:rPr>
+          <w:rFonts w:ascii="Lucida Sans Unicode" w:hAnsi="Lucida Sans Unicode" w:cs="Lucida Sans Unicode"/>
+        </w:rPr>
+        <w:t>24 segments of 15 degrees each</w:t>
+      </w:r>
+    </w:p>
+    <w:p>
+      <w:pPr>
+        <w:spacing w:after="0" w:line="240" w:lineRule="auto"/>
+        <w:rPr>
+          <w:rFonts w:ascii="Lucida Sans Unicode" w:hAnsi="Lucida Sans Unicode" w:cs="Lucida Sans Unicode"/>
+        </w:rPr>
+      </w:pPr>
+      <w:r>
+        <w:rPr>
+          <w:rFonts w:ascii="Lucida Sans Unicode" w:hAnsi="Lucida Sans Unicode" w:cs="Lucida Sans Unicode"/>
+        </w:rPr>
+        <w:t>65.5 mm Length (through center tube)</w:t>
+      </w:r>
+    </w:p>
+    <w:p>
+      <w:pPr>
+        <w:spacing w:after="0" w:line="240" w:lineRule="auto"/>
+        <w:rPr>
+          <w:rFonts w:ascii="Lucida Sans Unicode" w:hAnsi="Lucida Sans Unicode" w:cs="Lucida Sans Unicode"/>
+        </w:rPr>
+      </w:pPr>
+      <w:r>
+        <w:rPr>
+          <w:rFonts w:ascii="Lucida Sans Unicode" w:hAnsi="Lucida Sans Unicode" w:cs="Lucida Sans Unicode"/>
+        </w:rPr>
+        <w:t>1572 mm Total Length (through center hole)</w:t>
+      </w:r>
+    </w:p>
+    <w:p>
+      <w:pPr>
+        <w:spacing w:after="0" w:line="240" w:lineRule="auto"/>
+        <w:rPr>
+          <w:rFonts w:ascii="Lucida Sans Unicode" w:hAnsi="Lucida Sans Unicode" w:cs="Lucida Sans Unicode"/>
+        </w:rPr>
+      </w:pPr>
+    </w:p>
+    <w:p>
+      <w:pPr>
+        <w:spacing w:after="0" w:line="240" w:lineRule="auto"/>
+        <w:rPr>
+          <w:rFonts w:ascii="Lucida Sans Unicode" w:hAnsi="Lucida Sans Unicode" w:cs="Lucida Sans Unicode"/>
+        </w:rPr>
+      </w:pPr>
+      <w:r>
+        <w:rPr>
+          <w:rFonts w:ascii="Lucida Sans Unicode" w:hAnsi="Lucida Sans Unicode" w:cs="Lucida Sans Unicode"/>
+        </w:rPr>
+        <w:t>Lengthwise Measurements:</w:t>
+      </w:r>
+    </w:p>
+    <w:p>
+      <w:pPr>
+        <w:spacing w:after="0" w:line="240" w:lineRule="auto"/>
+        <w:rPr>
+          <w:rFonts w:ascii="Lucida Sans Unicode" w:hAnsi="Lucida Sans Unicode" w:cs="Lucida Sans Unicode"/>
+        </w:rPr>
+      </w:pPr>
+      <w:r>
+        <w:rPr>
+          <w:rFonts w:ascii="Lucida Sans Unicode" w:hAnsi="Lucida Sans Unicode" w:cs="Lucida Sans Unicode"/>
+        </w:rPr>
+        <w:t>End</w:t>
+      </w:r>
+      <w:r>
+        <w:rPr>
+          <w:rFonts w:ascii="Lucida Sans Unicode" w:hAnsi="Lucida Sans Unicode" w:cs="Lucida Sans Unicode"/>
+        </w:rPr>
+        <w:tab/>
+      </w:r>
+      <w:r>
+        <w:rPr>
+          <w:rFonts w:ascii="Lucida Sans Unicode" w:hAnsi="Lucida Sans Unicode" w:cs="Lucida Sans Unicode"/>
+        </w:rPr>
+        <w:tab/>
+      </w:r>
+      <w:r>
+        <w:rPr>
+          <w:rFonts w:ascii="Lucida Sans Unicode" w:hAnsi="Lucida Sans Unicode" w:cs="Lucida Sans Unicode"/>
+        </w:rPr>
+        <w:tab/>
+        <w:t>07.50 mm</w:t>
+      </w:r>
+    </w:p>
+    <w:p>
+      <w:pPr>
+        <w:spacing w:after="0" w:line="240" w:lineRule="auto"/>
+        <w:rPr>
+          <w:rFonts w:ascii="Lucida Sans Unicode" w:hAnsi="Lucida Sans Unicode" w:cs="Lucida Sans Unicode"/>
+        </w:rPr>
+      </w:pPr>
+      <w:r>
+        <w:rPr>
+          <w:rFonts w:ascii="Lucida Sans Unicode" w:hAnsi="Lucida Sans Unicode" w:cs="Lucida Sans Unicode"/>
+        </w:rPr>
+        <w:t>Spacing</w:t>
+      </w:r>
+      <w:r>
+        <w:rPr>
+          <w:rFonts w:ascii="Lucida Sans Unicode" w:hAnsi="Lucida Sans Unicode" w:cs="Lucida Sans Unicode"/>
+        </w:rPr>
+        <w:tab/>
+      </w:r>
+      <w:r>
+        <w:rPr>
+          <w:rFonts w:ascii="Lucida Sans Unicode" w:hAnsi="Lucida Sans Unicode" w:cs="Lucida Sans Unicode"/>
+        </w:rPr>
+        <w:tab/>
+        <w:t>03.00 mm</w:t>
+      </w:r>
+    </w:p>
+    <w:p>
+      <w:pPr>
+        <w:spacing w:after="0" w:line="240" w:lineRule="auto"/>
+        <w:rPr>
+          <w:rFonts w:ascii="Lucida Sans Unicode" w:hAnsi="Lucida Sans Unicode" w:cs="Lucida Sans Unicode"/>
+        </w:rPr>
+      </w:pPr>
+      <w:r>
+        <w:rPr>
+          <w:rFonts w:ascii="Lucida Sans Unicode" w:hAnsi="Lucida Sans Unicode" w:cs="Lucida Sans Unicode"/>
+        </w:rPr>
+        <w:t>Ring</w:t>
+      </w:r>
+      <w:r>
+        <w:rPr>
+          <w:rFonts w:ascii="Lucida Sans Unicode" w:hAnsi="Lucida Sans Unicode" w:cs="Lucida Sans Unicode"/>
+        </w:rPr>
+        <w:tab/>
+      </w:r>
+      <w:r>
+        <w:rPr>
+          <w:rFonts w:ascii="Lucida Sans Unicode" w:hAnsi="Lucida Sans Unicode" w:cs="Lucida Sans Unicode"/>
+        </w:rPr>
+        <w:tab/>
+      </w:r>
+      <w:r>
+        <w:rPr>
+          <w:rFonts w:ascii="Lucida Sans Unicode" w:hAnsi="Lucida Sans Unicode" w:cs="Lucida Sans Unicode"/>
+        </w:rPr>
+        <w:tab/>
+        <w:t>03.00 mm</w:t>
+      </w:r>
+    </w:p>
+    <w:p>
+      <w:pPr>
+        <w:spacing w:after="0" w:line="240" w:lineRule="auto"/>
+        <w:rPr>
+          <w:rFonts w:ascii="Lucida Sans Unicode" w:hAnsi="Lucida Sans Unicode" w:cs="Lucida Sans Unicode"/>
+        </w:rPr>
+      </w:pPr>
+      <w:r>
+        <w:rPr>
+          <w:rFonts w:ascii="Lucida Sans Unicode" w:hAnsi="Lucida Sans Unicode" w:cs="Lucida Sans Unicode"/>
+        </w:rPr>
+        <w:t>Coil</w:t>
+      </w:r>
+      <w:r>
+        <w:rPr>
+          <w:rFonts w:ascii="Lucida Sans Unicode" w:hAnsi="Lucida Sans Unicode" w:cs="Lucida Sans Unicode"/>
+        </w:rPr>
+        <w:tab/>
+      </w:r>
+      <w:r>
+        <w:rPr>
+          <w:rFonts w:ascii="Lucida Sans Unicode" w:hAnsi="Lucida Sans Unicode" w:cs="Lucida Sans Unicode"/>
+        </w:rPr>
+        <w:tab/>
+      </w:r>
+      <w:r>
+        <w:rPr>
+          <w:rFonts w:ascii="Lucida Sans Unicode" w:hAnsi="Lucida Sans Unicode" w:cs="Lucida Sans Unicode"/>
+        </w:rPr>
+        <w:tab/>
+        <w:t>26.50 mm</w:t>
+      </w:r>
+    </w:p>
+    <w:p>
+      <w:pPr>
+        <w:spacing w:after="0" w:line="240" w:lineRule="auto"/>
+        <w:rPr>
+          <w:rFonts w:ascii="Lucida Sans Unicode" w:hAnsi="Lucida Sans Unicode" w:cs="Lucida Sans Unicode"/>
+        </w:rPr>
+      </w:pPr>
+      <w:r>
+        <w:rPr>
+          <w:rFonts w:ascii="Lucida Sans Unicode" w:hAnsi="Lucida Sans Unicode" w:cs="Lucida Sans Unicode"/>
+        </w:rPr>
+        <w:t>Ring</w:t>
+      </w:r>
+      <w:r>
+        <w:rPr>
+          <w:rFonts w:ascii="Lucida Sans Unicode" w:hAnsi="Lucida Sans Unicode" w:cs="Lucida Sans Unicode"/>
+        </w:rPr>
+        <w:tab/>
+      </w:r>
+      <w:r>
+        <w:rPr>
+          <w:rFonts w:ascii="Lucida Sans Unicode" w:hAnsi="Lucida Sans Unicode" w:cs="Lucida Sans Unicode"/>
+        </w:rPr>
+        <w:tab/>
+      </w:r>
+      <w:r>
+        <w:rPr>
+          <w:rFonts w:ascii="Lucida Sans Unicode" w:hAnsi="Lucida Sans Unicode" w:cs="Lucida Sans Unicode"/>
+        </w:rPr>
+        <w:tab/>
+        <w:t>03.00 mm</w:t>
+      </w:r>
+    </w:p>
+    <w:p>
+      <w:pPr>
+        <w:spacing w:after="0" w:line="240" w:lineRule="auto"/>
+        <w:rPr>
+          <w:rFonts w:ascii="Lucida Sans Unicode" w:hAnsi="Lucida Sans Unicode" w:cs="Lucida Sans Unicode"/>
+        </w:rPr>
+      </w:pPr>
+      <w:r>
+        <w:rPr>
+          <w:rFonts w:ascii="Lucida Sans Unicode" w:hAnsi="Lucida Sans Unicode" w:cs="Lucida Sans Unicode"/>
+        </w:rPr>
+        <w:t>Sensor/Gap</w:t>
+      </w:r>
+      <w:r>
+        <w:rPr>
+          <w:rFonts w:ascii="Lucida Sans Unicode" w:hAnsi="Lucida Sans Unicode" w:cs="Lucida Sans Unicode"/>
+        </w:rPr>
+        <w:tab/>
+      </w:r>
+      <w:r>
+        <w:rPr>
+          <w:rFonts w:ascii="Lucida Sans Unicode" w:hAnsi="Lucida Sans Unicode" w:cs="Lucida Sans Unicode"/>
+        </w:rPr>
+        <w:tab/>
+        <w:t>15.00 mm</w:t>
+      </w:r>
+    </w:p>
+    <w:p>
+      <w:pPr>
+        <w:spacing w:after="0" w:line="240" w:lineRule="auto"/>
+        <w:rPr>
+          <w:rFonts w:ascii="Lucida Sans Unicode" w:hAnsi="Lucida Sans Unicode" w:cs="Lucida Sans Unicode"/>
+        </w:rPr>
+      </w:pPr>
+      <w:r>
+        <w:rPr>
+          <w:rFonts w:ascii="Lucida Sans Unicode" w:hAnsi="Lucida Sans Unicode" w:cs="Lucida Sans Unicode"/>
+        </w:rPr>
+        <w:t>End</w:t>
+      </w:r>
+      <w:r>
+        <w:rPr>
+          <w:rFonts w:ascii="Lucida Sans Unicode" w:hAnsi="Lucida Sans Unicode" w:cs="Lucida Sans Unicode"/>
+        </w:rPr>
+        <w:tab/>
+      </w:r>
+      <w:r>
+        <w:rPr>
+          <w:rFonts w:ascii="Lucida Sans Unicode" w:hAnsi="Lucida Sans Unicode" w:cs="Lucida Sans Unicode"/>
+        </w:rPr>
+        <w:tab/>
+      </w:r>
+      <w:r>
+        <w:rPr>
+          <w:rFonts w:ascii="Lucida Sans Unicode" w:hAnsi="Lucida Sans Unicode" w:cs="Lucida Sans Unicode"/>
+        </w:rPr>
+        <w:tab/>
+        <w:t>07.50 mm</w:t>
+      </w:r>
+    </w:p>
+    <w:p>
+      <w:pPr>
+        <w:spacing w:after="0" w:line="240" w:lineRule="auto"/>
+        <w:rPr>
+          <w:rFonts w:ascii="Lucida Sans Unicode" w:hAnsi="Lucida Sans Unicode" w:cs="Lucida Sans Unicode"/>
+        </w:rPr>
+      </w:pPr>
+    </w:p>
+    <w:p>
+      <w:pPr>
+        <w:spacing w:after="0" w:line="240" w:lineRule="auto"/>
+        <w:rPr>
+          <w:rFonts w:ascii="Lucida Sans Unicode" w:hAnsi="Lucida Sans Unicode" w:cs="Lucida Sans Unicode"/>
+        </w:rPr>
+      </w:pPr>
+      <w:r>
+        <w:rPr>
+          <w:rFonts w:ascii="Lucida Sans Unicode" w:hAnsi="Lucida Sans Unicode" w:cs="Lucida Sans Unicode"/>
+        </w:rPr>
+        <w:t>Other Measurements:</w:t>
+      </w:r>
+    </w:p>
+    <w:p>
+      <w:pPr>
+        <w:spacing w:after="0" w:line="240" w:lineRule="auto"/>
+        <w:rPr>
+          <w:rFonts w:ascii="Lucida Sans Unicode" w:hAnsi="Lucida Sans Unicode" w:cs="Lucida Sans Unicode"/>
+        </w:rPr>
+      </w:pPr>
+      <w:r>
+        <w:rPr>
+          <w:rFonts w:ascii="Lucida Sans Unicode" w:hAnsi="Lucida Sans Unicode" w:cs="Lucida Sans Unicode"/>
+        </w:rPr>
+        <w:t>Inner Tube Radius</w:t>
+      </w:r>
+      <w:r>
+        <w:rPr>
+          <w:rFonts w:ascii="Lucida Sans Unicode" w:hAnsi="Lucida Sans Unicode" w:cs="Lucida Sans Unicode"/>
+        </w:rPr>
+        <w:tab/>
+        <w:t>07.50 mm</w:t>
+      </w:r>
+    </w:p>
+    <w:p>
+      <w:pPr>
+        <w:spacing w:after="0" w:line="240" w:lineRule="auto"/>
+        <w:rPr>
+          <w:rFonts w:ascii="Lucida Sans Unicode" w:hAnsi="Lucida Sans Unicode" w:cs="Lucida Sans Unicode"/>
+        </w:rPr>
+      </w:pPr>
+      <w:r>
+        <w:rPr>
+          <w:rFonts w:ascii="Lucida Sans Unicode" w:hAnsi="Lucida Sans Unicode" w:cs="Lucida Sans Unicode"/>
+        </w:rPr>
+        <w:t>Outer Tube Radius</w:t>
+      </w:r>
+      <w:r>
+        <w:rPr>
+          <w:rFonts w:ascii="Lucida Sans Unicode" w:hAnsi="Lucida Sans Unicode" w:cs="Lucida Sans Unicode"/>
+        </w:rPr>
+        <w:tab/>
+        <w:t>10.00 mm</w:t>
+      </w:r>
+    </w:p>
+    <w:p>
+      <w:pPr>
+        <w:spacing w:after="0" w:line="240" w:lineRule="auto"/>
+        <w:rPr>
+          <w:rFonts w:ascii="Lucida Sans Unicode" w:hAnsi="Lucida Sans Unicode" w:cs="Lucida Sans Unicode"/>
+        </w:rPr>
+      </w:pPr>
+      <w:r>
+        <w:rPr>
+          <w:rFonts w:ascii="Lucida Sans Unicode" w:hAnsi="Lucida Sans Unicode" w:cs="Lucida Sans Unicode"/>
+        </w:rPr>
+        <w:t>Ring Radius</w:t>
+      </w:r>
+      <w:r>
+        <w:rPr>
+          <w:rFonts w:ascii="Lucida Sans Unicode" w:hAnsi="Lucida Sans Unicode" w:cs="Lucida Sans Unicode"/>
+        </w:rPr>
+        <w:tab/>
+      </w:r>
+      <w:r>
+        <w:rPr>
+          <w:rFonts w:ascii="Lucida Sans Unicode" w:hAnsi="Lucida Sans Unicode" w:cs="Lucida Sans Unicode"/>
+        </w:rPr>
+        <w:tab/>
+        <w:t>14.50 mm</w:t>
+      </w:r>
+    </w:p>
+    <w:p>
+      <w:pPr>
+        <w:spacing w:after="0" w:line="240" w:lineRule="auto"/>
+        <w:rPr>
+          <w:rFonts w:ascii="Lucida Sans Unicode" w:hAnsi="Lucida Sans Unicode" w:cs="Lucida Sans Unicode"/>
+        </w:rPr>
+      </w:pPr>
+      <w:r>
+        <w:rPr>
+          <w:rFonts w:ascii="Lucida Sans Unicode" w:hAnsi="Lucida Sans Unicode" w:cs="Lucida Sans Unicode"/>
+        </w:rPr>
+        <w:t xml:space="preserve">End </w:t>
+      </w:r>
+      <w:proofErr w:type="spellStart"/>
+      <w:r>
+        <w:rPr>
+          <w:rFonts w:ascii="Lucida Sans Unicode" w:hAnsi="Lucida Sans Unicode" w:cs="Lucida Sans Unicode"/>
+        </w:rPr>
+        <w:t>Inradius</w:t>
+      </w:r>
+      <w:proofErr w:type="spellEnd"/>
+      <w:r>
+        <w:rPr>
+          <w:rFonts w:ascii="Lucida Sans Unicode" w:hAnsi="Lucida Sans Unicode" w:cs="Lucida Sans Unicode"/>
+        </w:rPr>
+        <w:tab/>
+      </w:r>
+      <w:r>
+        <w:rPr>
+          <w:rFonts w:ascii="Lucida Sans Unicode" w:hAnsi="Lucida Sans Unicode" w:cs="Lucida Sans Unicode"/>
+        </w:rPr>
+        <w:tab/>
+        <w:t>16.00 mm</w:t>
+      </w:r>
+    </w:p>
+    <w:p>
+      <w:pPr>
+        <w:spacing w:after="0" w:line="240" w:lineRule="auto"/>
+        <w:rPr>
+          <w:rFonts w:ascii="Lucida Sans Unicode" w:hAnsi="Lucida Sans Unicode" w:cs="Lucida Sans Unicode"/>
+        </w:rPr>
+      </w:pPr>
+      <w:r>
+        <w:rPr>
+          <w:rFonts w:ascii="Lucida Sans Unicode" w:hAnsi="Lucida Sans Unicode" w:cs="Lucida Sans Unicode"/>
+        </w:rPr>
+        <w:t>End Top Bevel</w:t>
+      </w:r>
+      <w:r>
+        <w:rPr>
+          <w:rFonts w:ascii="Lucida Sans Unicode" w:hAnsi="Lucida Sans Unicode" w:cs="Lucida Sans Unicode"/>
+        </w:rPr>
+        <w:tab/>
+        <w:t>05.00 mm</w:t>
+      </w:r>
+    </w:p>
+    <w:p>
+      <w:pPr>
+        <w:spacing w:after="0" w:line="240" w:lineRule="auto"/>
+        <w:rPr>
+          <w:rFonts w:ascii="Lucida Sans Unicode" w:hAnsi="Lucida Sans Unicode" w:cs="Lucida Sans Unicode"/>
+        </w:rPr>
+      </w:pPr>
+      <w:r>
+        <w:rPr>
+          <w:rFonts w:ascii="Lucida Sans Unicode" w:hAnsi="Lucida Sans Unicode" w:cs="Lucida Sans Unicode"/>
+        </w:rPr>
+        <w:t>Bottom Screws</w:t>
+      </w:r>
+      <w:r>
+        <w:rPr>
+          <w:rFonts w:ascii="Lucida Sans Unicode" w:hAnsi="Lucida Sans Unicode" w:cs="Lucida Sans Unicode"/>
+        </w:rPr>
+        <w:tab/>
+        <w:t>XX.XX mm</w:t>
+      </w:r>
+    </w:p>
+    <w:p>
+      <w:pPr>
+        <w:spacing w:after="0" w:line="240" w:lineRule="auto"/>
+        <w:rPr>
+          <w:rFonts w:ascii="Lucida Sans Unicode" w:hAnsi="Lucida Sans Unicode" w:cs="Lucida Sans Unicode"/>
+        </w:rPr>
+      </w:pPr>
+      <w:r>
+        <w:rPr>
+          <w:rFonts w:ascii="Lucida Sans Unicode" w:hAnsi="Lucida Sans Unicode" w:cs="Lucida Sans Unicode"/>
+        </w:rPr>
+        <w:t>End Screws</w:t>
+      </w:r>
+      <w:r>
+        <w:rPr>
+          <w:rFonts w:ascii="Lucida Sans Unicode" w:hAnsi="Lucida Sans Unicode" w:cs="Lucida Sans Unicode"/>
+        </w:rPr>
+        <w:tab/>
+      </w:r>
+      <w:r>
+        <w:rPr>
+          <w:rFonts w:ascii="Lucida Sans Unicode" w:hAnsi="Lucida Sans Unicode" w:cs="Lucida Sans Unicode"/>
+        </w:rPr>
+        <w:tab/>
+        <w:t>XX.XX mm</w:t>
+      </w:r>
+    </w:p>
+    <w:p>
+      <w:pPr>
+        <w:spacing w:after="0" w:line="240" w:lineRule="auto"/>
+        <w:rPr>
+          <w:rFonts w:ascii="Lucida Sans Unicode" w:hAnsi="Lucida Sans Unicode" w:cs="Lucida Sans Unicode"/>
+        </w:rPr>
+      </w:pPr>
+      <w:r>
+        <w:rPr>
+          <w:rFonts w:ascii="Lucida Sans Unicode" w:hAnsi="Lucida Sans Unicode" w:cs="Lucida Sans Unicode"/>
+        </w:rPr>
+        <w:t>End Apothem</w:t>
+      </w:r>
+      <w:r>
+        <w:rPr>
+          <w:rFonts w:ascii="Lucida Sans Unicode" w:hAnsi="Lucida Sans Unicode" w:cs="Lucida Sans Unicode"/>
+        </w:rPr>
+        <w:tab/>
+      </w:r>
+      <w:r>
+        <w:rPr>
+          <w:rFonts w:ascii="Lucida Sans Unicode" w:hAnsi="Lucida Sans Unicode" w:cs="Lucida Sans Unicode"/>
+        </w:rPr>
+        <w:tab/>
+        <w:t>31.00 mm</w:t>
+      </w:r>
+    </w:p>
+    <w:p>
+      <w:pPr>
+        <w:spacing w:after="0" w:line="240" w:lineRule="auto"/>
+        <w:rPr>
+          <w:rFonts w:ascii="Lucida Sans Unicode" w:hAnsi="Lucida Sans Unicode" w:cs="Lucida Sans Unicode"/>
+        </w:rPr>
+      </w:pPr>
+      <w:r>
+        <w:rPr>
+          <w:rFonts w:ascii="Lucida Sans Unicode" w:hAnsi="Lucida Sans Unicode" w:cs="Lucida Sans Unicode"/>
+        </w:rPr>
+        <w:t>Arc Height</w:t>
+      </w:r>
+      <w:r>
+        <w:rPr>
+          <w:rFonts w:ascii="Lucida Sans Unicode" w:hAnsi="Lucida Sans Unicode" w:cs="Lucida Sans Unicode"/>
+        </w:rPr>
+        <w:tab/>
+      </w:r>
+      <w:r>
+        <w:rPr>
+          <w:rFonts w:ascii="Lucida Sans Unicode" w:hAnsi="Lucida Sans Unicode" w:cs="Lucida Sans Unicode"/>
+        </w:rPr>
+        <w:tab/>
+        <w:t>02.14 mm</w:t>
+      </w:r>
+    </w:p>
+    <w:p>
+      <w:pPr>
+        <w:spacing w:after="0" w:line="240" w:lineRule="auto"/>
+        <w:rPr>
+          <w:rFonts w:ascii="Lucida Sans Unicode" w:hAnsi="Lucida Sans Unicode" w:cs="Lucida Sans Unicode"/>
+        </w:rPr>
+      </w:pPr>
+    </w:p>
+    <w:p>
+      <w:pPr>
+        <w:spacing w:after="0" w:line="240" w:lineRule="auto"/>
+        <w:rPr>
+          <w:rFonts w:ascii="Lucida Sans Unicode" w:hAnsi="Lucida Sans Unicode" w:cs="Lucida Sans Unicode"/>
+        </w:rPr>
+      </w:pPr>
+      <w:r>
+        <w:rPr>
+          <w:rFonts w:ascii="Lucida Sans Unicode" w:hAnsi="Lucida Sans Unicode" w:cs="Lucida Sans Unicode"/>
+        </w:rPr>
+        <w:lastRenderedPageBreak/>
+        <w:t>I still need to determine a number of things to proceed:</w:t>
+      </w:r>
+    </w:p>
+    <w:p>
+      <w:pPr>
+        <w:pStyle w:val="ListParagraph"/>
+        <w:numPr>
+          <w:ilvl w:val="0"/>
+          <w:numId w:val="7"/>
+        </w:numPr>
+        <w:spacing w:after="0" w:line="240" w:lineRule="auto"/>
+        <w:rPr>
+          <w:rFonts w:ascii="Lucida Sans Unicode" w:hAnsi="Lucida Sans Unicode" w:cs="Lucida Sans Unicode"/>
+        </w:rPr>
+      </w:pPr>
+      <w:r>
+        <w:rPr>
+          <w:rFonts w:ascii="Lucida Sans Unicode" w:hAnsi="Lucida Sans Unicode" w:cs="Lucida Sans Unicode"/>
+        </w:rPr>
+        <w:t>What size screws to use on to hold the ends together, and to secure them to a base?</w:t>
+      </w:r>
+    </w:p>
+    <w:p>
+      <w:pPr>
+        <w:pStyle w:val="ListParagraph"/>
+        <w:numPr>
+          <w:ilvl w:val="0"/>
+          <w:numId w:val="7"/>
+        </w:numPr>
+        <w:spacing w:after="0" w:line="240" w:lineRule="auto"/>
+        <w:rPr>
+          <w:rFonts w:ascii="Lucida Sans Unicode" w:hAnsi="Lucida Sans Unicode" w:cs="Lucida Sans Unicode"/>
+        </w:rPr>
+      </w:pPr>
+      <w:r>
+        <w:rPr>
+          <w:rFonts w:ascii="Lucida Sans Unicode" w:hAnsi="Lucida Sans Unicode" w:cs="Lucida Sans Unicode"/>
+        </w:rPr>
+        <w:t>How to secure the sensors (and related boards) to the segments?</w:t>
+      </w:r>
+    </w:p>
+    <w:p>
+      <w:pPr>
+        <w:pStyle w:val="ListParagraph"/>
+        <w:numPr>
+          <w:ilvl w:val="0"/>
+          <w:numId w:val="7"/>
+        </w:numPr>
+        <w:spacing w:after="0" w:line="240" w:lineRule="auto"/>
+        <w:rPr>
+          <w:rFonts w:ascii="Lucida Sans Unicode" w:hAnsi="Lucida Sans Unicode" w:cs="Lucida Sans Unicode"/>
+        </w:rPr>
+      </w:pPr>
+      <w:r>
+        <w:rPr>
+          <w:rFonts w:ascii="Lucida Sans Unicode" w:hAnsi="Lucida Sans Unicode" w:cs="Lucida Sans Unicode"/>
+        </w:rPr>
+        <w:t>Should the tube thickness be increased further in order to facilitate better sensor placement?</w:t>
+      </w:r>
+    </w:p>
+    <w:p>
+      <w:pPr>
+        <w:pStyle w:val="ListParagraph"/>
+        <w:numPr>
+          <w:ilvl w:val="0"/>
+          <w:numId w:val="7"/>
+        </w:numPr>
+        <w:spacing w:after="0" w:line="240" w:lineRule="auto"/>
+        <w:rPr>
+          <w:rFonts w:ascii="Lucida Sans Unicode" w:hAnsi="Lucida Sans Unicode" w:cs="Lucida Sans Unicode"/>
+        </w:rPr>
+      </w:pPr>
+      <w:r>
+        <w:rPr>
+          <w:rFonts w:ascii="Lucida Sans Unicode" w:hAnsi="Lucida Sans Unicode" w:cs="Lucida Sans Unicode"/>
+        </w:rPr>
+        <w:t xml:space="preserve">Should I use two curves in </w:t>
+      </w:r>
+      <w:proofErr w:type="spellStart"/>
+      <w:r>
+        <w:rPr>
+          <w:rFonts w:ascii="Lucida Sans Unicode" w:hAnsi="Lucida Sans Unicode" w:cs="Lucida Sans Unicode"/>
+        </w:rPr>
+        <w:t>SketchUp</w:t>
+      </w:r>
+      <w:proofErr w:type="spellEnd"/>
+      <w:r>
+        <w:rPr>
+          <w:rFonts w:ascii="Lucida Sans Unicode" w:hAnsi="Lucida Sans Unicode" w:cs="Lucida Sans Unicode"/>
+        </w:rPr>
+        <w:t>, rather than a circle, when creating the inner tube? This might prevent the stretching I’ve seen in the latest prototype.</w:t>
+      </w:r>
     </w:p>
     <w:sectPr>
       <w:pgSz w:w="12240" w:h="15840"/>
@@ -1502,6 +2410,119 @@
 <file path=word/numbering.xml><?xml version="1.0" encoding="utf-8"?>
 <w:numbering xmlns:wpc="http://schemas.microsoft.com/office/word/2010/wordprocessingCanvas" xmlns:mc="http://schemas.openxmlformats.org/markup-compatibility/2006" xmlns:o="urn:schemas-microsoft-com:office:office" xmlns:r="http://schemas.openxmlformats.org/officeDocument/2006/relationships" xmlns:m="http://schemas.openxmlformats.org/officeDocument/2006/math" xmlns:v="urn:schemas-microsoft-com:vml" xmlns:wp14="http://schemas.microsoft.com/office/word/2010/wordprocessingDrawing" xmlns:wp="http://schemas.openxmlformats.org/drawingml/2006/wordprocessingDrawing" xmlns:w10="urn:schemas-microsoft-com:office:word" xmlns:w="http://schemas.openxmlformats.org/wordprocessingml/2006/main" xmlns:w14="http://schemas.microsoft.com/office/word/2010/wordml" xmlns:wpg="http://schemas.microsoft.com/office/word/2010/wordprocessingGroup" xmlns:wpi="http://schemas.microsoft.com/office/word/2010/wordprocessingInk" xmlns:wne="http://schemas.microsoft.com/office/word/2006/wordml" xmlns:wps="http://schemas.microsoft.com/office/word/2010/wordprocessingShape" mc:Ignorable="w14 wp14">
   <w:abstractNum w:abstractNumId="0">
+    <w:nsid w:val="0075374E"/>
+    <w:multiLevelType w:val="hybridMultilevel"/>
+    <w:tmpl w:val="3A2048A0"/>
+    <w:lvl w:ilvl="0" w:tplc="3044E582">
+      <w:start w:val="1572"/>
+      <w:numFmt w:val="bullet"/>
+      <w:lvlText w:val="-"/>
+      <w:lvlJc w:val="left"/>
+      <w:pPr>
+        <w:ind w:left="720" w:hanging="360"/>
+      </w:pPr>
+      <w:rPr>
+        <w:rFonts w:ascii="Lucida Sans Unicode" w:eastAsia="Calibri" w:hAnsi="Lucida Sans Unicode" w:cs="Lucida Sans Unicode" w:hint="default"/>
+      </w:rPr>
+    </w:lvl>
+    <w:lvl w:ilvl="1" w:tplc="04090003" w:tentative="1">
+      <w:start w:val="1"/>
+      <w:numFmt w:val="bullet"/>
+      <w:lvlText w:val="o"/>
+      <w:lvlJc w:val="left"/>
+      <w:pPr>
+        <w:ind w:left="1440" w:hanging="360"/>
+      </w:pPr>
+      <w:rPr>
+        <w:rFonts w:ascii="Courier New" w:hAnsi="Courier New" w:cs="Courier New" w:hint="default"/>
+      </w:rPr>
+    </w:lvl>
+    <w:lvl w:ilvl="2" w:tplc="04090005" w:tentative="1">
+      <w:start w:val="1"/>
+      <w:numFmt w:val="bullet"/>
+      <w:lvlText w:val=""/>
+      <w:lvlJc w:val="left"/>
+      <w:pPr>
+        <w:ind w:left="2160" w:hanging="360"/>
+      </w:pPr>
+      <w:rPr>
+        <w:rFonts w:ascii="Wingdings" w:hAnsi="Wingdings" w:hint="default"/>
+      </w:rPr>
+    </w:lvl>
+    <w:lvl w:ilvl="3" w:tplc="04090001" w:tentative="1">
+      <w:start w:val="1"/>
+      <w:numFmt w:val="bullet"/>
+      <w:lvlText w:val=""/>
+      <w:lvlJc w:val="left"/>
+      <w:pPr>
+        <w:ind w:left="2880" w:hanging="360"/>
+      </w:pPr>
+      <w:rPr>
+        <w:rFonts w:ascii="Symbol" w:hAnsi="Symbol" w:hint="default"/>
+      </w:rPr>
+    </w:lvl>
+    <w:lvl w:ilvl="4" w:tplc="04090003" w:tentative="1">
+      <w:start w:val="1"/>
+      <w:numFmt w:val="bullet"/>
+      <w:lvlText w:val="o"/>
+      <w:lvlJc w:val="left"/>
+      <w:pPr>
+        <w:ind w:left="3600" w:hanging="360"/>
+      </w:pPr>
+      <w:rPr>
+        <w:rFonts w:ascii="Courier New" w:hAnsi="Courier New" w:cs="Courier New" w:hint="default"/>
+      </w:rPr>
+    </w:lvl>
+    <w:lvl w:ilvl="5" w:tplc="04090005" w:tentative="1">
+      <w:start w:val="1"/>
+      <w:numFmt w:val="bullet"/>
+      <w:lvlText w:val=""/>
+      <w:lvlJc w:val="left"/>
+      <w:pPr>
+        <w:ind w:left="4320" w:hanging="360"/>
+      </w:pPr>
+      <w:rPr>
+        <w:rFonts w:ascii="Wingdings" w:hAnsi="Wingdings" w:hint="default"/>
+      </w:rPr>
+    </w:lvl>
+    <w:lvl w:ilvl="6" w:tplc="04090001" w:tentative="1">
+      <w:start w:val="1"/>
+      <w:numFmt w:val="bullet"/>
+      <w:lvlText w:val=""/>
+      <w:lvlJc w:val="left"/>
+      <w:pPr>
+        <w:ind w:left="5040" w:hanging="360"/>
+      </w:pPr>
+      <w:rPr>
+        <w:rFonts w:ascii="Symbol" w:hAnsi="Symbol" w:hint="default"/>
+      </w:rPr>
+    </w:lvl>
+    <w:lvl w:ilvl="7" w:tplc="04090003" w:tentative="1">
+      <w:start w:val="1"/>
+      <w:numFmt w:val="bullet"/>
+      <w:lvlText w:val="o"/>
+      <w:lvlJc w:val="left"/>
+      <w:pPr>
+        <w:ind w:left="5760" w:hanging="360"/>
+      </w:pPr>
+      <w:rPr>
+        <w:rFonts w:ascii="Courier New" w:hAnsi="Courier New" w:cs="Courier New" w:hint="default"/>
+      </w:rPr>
+    </w:lvl>
+    <w:lvl w:ilvl="8" w:tplc="04090005" w:tentative="1">
+      <w:start w:val="1"/>
+      <w:numFmt w:val="bullet"/>
+      <w:lvlText w:val=""/>
+      <w:lvlJc w:val="left"/>
+      <w:pPr>
+        <w:ind w:left="6480" w:hanging="360"/>
+      </w:pPr>
+      <w:rPr>
+        <w:rFonts w:ascii="Wingdings" w:hAnsi="Wingdings" w:hint="default"/>
+      </w:rPr>
+    </w:lvl>
+  </w:abstractNum>
+  <w:abstractNum w:abstractNumId="1">
     <w:nsid w:val="091D57DA"/>
     <w:multiLevelType w:val="hybridMultilevel"/>
     <w:tmpl w:val="3EE2F61C"/>
@@ -1613,7 +2634,7 @@
       </w:rPr>
     </w:lvl>
   </w:abstractNum>
-  <w:abstractNum w:abstractNumId="1">
+  <w:abstractNum w:abstractNumId="2">
     <w:nsid w:val="2AFF2737"/>
     <w:multiLevelType w:val="hybridMultilevel"/>
     <w:tmpl w:val="3D1604CE"/>
@@ -1725,7 +2746,7 @@
       </w:rPr>
     </w:lvl>
   </w:abstractNum>
-  <w:abstractNum w:abstractNumId="2">
+  <w:abstractNum w:abstractNumId="3">
     <w:nsid w:val="5DE67B47"/>
     <w:multiLevelType w:val="hybridMultilevel"/>
     <w:tmpl w:val="5CAE1060"/>
@@ -1814,7 +2835,7 @@
       </w:pPr>
     </w:lvl>
   </w:abstractNum>
-  <w:abstractNum w:abstractNumId="3">
+  <w:abstractNum w:abstractNumId="4">
     <w:nsid w:val="603A5663"/>
     <w:multiLevelType w:val="hybridMultilevel"/>
     <w:tmpl w:val="8F180D8E"/>
@@ -1903,7 +2924,7 @@
       </w:pPr>
     </w:lvl>
   </w:abstractNum>
-  <w:abstractNum w:abstractNumId="4">
+  <w:abstractNum w:abstractNumId="5">
     <w:nsid w:val="7222402B"/>
     <w:multiLevelType w:val="hybridMultilevel"/>
     <w:tmpl w:val="A82C195C"/>
@@ -2016,7 +3037,7 @@
       </w:rPr>
     </w:lvl>
   </w:abstractNum>
-  <w:abstractNum w:abstractNumId="5">
+  <w:abstractNum w:abstractNumId="6">
     <w:nsid w:val="748F536D"/>
     <w:multiLevelType w:val="hybridMultilevel"/>
     <w:tmpl w:val="F58CC1F4"/>
@@ -2129,22 +3150,25 @@
     </w:lvl>
   </w:abstractNum>
   <w:num w:numId="1">
+    <w:abstractNumId w:val="5"/>
+  </w:num>
+  <w:num w:numId="2">
+    <w:abstractNumId w:val="3"/>
+  </w:num>
+  <w:num w:numId="3">
+    <w:abstractNumId w:val="6"/>
+  </w:num>
+  <w:num w:numId="4">
+    <w:abstractNumId w:val="2"/>
+  </w:num>
+  <w:num w:numId="5">
+    <w:abstractNumId w:val="1"/>
+  </w:num>
+  <w:num w:numId="6">
     <w:abstractNumId w:val="4"/>
   </w:num>
-  <w:num w:numId="2">
-    <w:abstractNumId w:val="2"/>
-  </w:num>
-  <w:num w:numId="3">
-    <w:abstractNumId w:val="5"/>
-  </w:num>
-  <w:num w:numId="4">
-    <w:abstractNumId w:val="1"/>
-  </w:num>
-  <w:num w:numId="5">
+  <w:num w:numId="7">
     <w:abstractNumId w:val="0"/>
-  </w:num>
-  <w:num w:numId="6">
-    <w:abstractNumId w:val="3"/>
   </w:num>
 </w:numbering>
 </file>
@@ -3014,7 +4038,7 @@
 </file>
 
 <file path=customXml/itemProps1.xml><?xml version="1.0" encoding="utf-8"?>
-<ds:datastoreItem xmlns:ds="http://schemas.openxmlformats.org/officeDocument/2006/customXml" ds:itemID="{A6E48131-83A4-42AB-B1B9-1C7691464EA4}">
+<ds:datastoreItem xmlns:ds="http://schemas.openxmlformats.org/officeDocument/2006/customXml" ds:itemID="{B7586304-4B07-443F-BB77-FA7169F0E16B}">
   <ds:schemaRefs>
     <ds:schemaRef ds:uri="http://schemas.openxmlformats.org/officeDocument/2006/bibliography"/>
   </ds:schemaRefs>

</xml_diff>

<commit_message>
Updated Project Log with latest notes
</commit_message>
<xml_diff>
--- a/Notes/Accel Project Log.docx
+++ b/Notes/Accel Project Log.docx
@@ -280,7 +280,7 @@
             </w:rPr>
             <w:fldChar w:fldCharType="separate"/>
           </w:r>
-          <w:hyperlink w:anchor="_Toc344771666" w:history="1">
+          <w:hyperlink w:anchor="_Toc345198480" w:history="1">
             <w:r>
               <w:rPr>
                 <w:rStyle w:val="Hyperlink"/>
@@ -308,7 +308,7 @@
                 <w:noProof/>
                 <w:webHidden/>
               </w:rPr>
-              <w:instrText xml:space="preserve"> PAGEREF _Toc344771666 \h </w:instrText>
+              <w:instrText xml:space="preserve"> PAGEREF _Toc345198480 \h </w:instrText>
             </w:r>
             <w:r>
               <w:rPr>
@@ -350,7 +350,7 @@
               <w:noProof/>
             </w:rPr>
           </w:pPr>
-          <w:hyperlink w:anchor="_Toc344771667" w:history="1">
+          <w:hyperlink w:anchor="_Toc345198481" w:history="1">
             <w:r>
               <w:rPr>
                 <w:rStyle w:val="Hyperlink"/>
@@ -378,7 +378,7 @@
                 <w:noProof/>
                 <w:webHidden/>
               </w:rPr>
-              <w:instrText xml:space="preserve"> PAGEREF _Toc344771667 \h </w:instrText>
+              <w:instrText xml:space="preserve"> PAGEREF _Toc345198481 \h </w:instrText>
             </w:r>
             <w:r>
               <w:rPr>
@@ -420,7 +420,7 @@
               <w:noProof/>
             </w:rPr>
           </w:pPr>
-          <w:hyperlink w:anchor="_Toc344771668" w:history="1">
+          <w:hyperlink w:anchor="_Toc345198482" w:history="1">
             <w:r>
               <w:rPr>
                 <w:rStyle w:val="Hyperlink"/>
@@ -448,7 +448,7 @@
                 <w:noProof/>
                 <w:webHidden/>
               </w:rPr>
-              <w:instrText xml:space="preserve"> PAGEREF _Toc344771668 \h </w:instrText>
+              <w:instrText xml:space="preserve"> PAGEREF _Toc345198482 \h </w:instrText>
             </w:r>
             <w:r>
               <w:rPr>
@@ -481,6 +481,76 @@
         </w:p>
         <w:p>
           <w:pPr>
+            <w:pStyle w:val="TOC1"/>
+            <w:tabs>
+              <w:tab w:val="right" w:leader="dot" w:pos="9350"/>
+            </w:tabs>
+            <w:rPr>
+              <w:rFonts w:asciiTheme="minorHAnsi" w:eastAsiaTheme="minorEastAsia" w:hAnsiTheme="minorHAnsi" w:cstheme="minorBidi"/>
+              <w:noProof/>
+            </w:rPr>
+          </w:pPr>
+          <w:hyperlink w:anchor="_Toc345198483" w:history="1">
+            <w:r>
+              <w:rPr>
+                <w:rStyle w:val="Hyperlink"/>
+                <w:rFonts w:ascii="Lucida Sans Unicode" w:hAnsi="Lucida Sans Unicode" w:cs="Lucida Sans Unicode"/>
+                <w:noProof/>
+              </w:rPr>
+              <w:t>2013/01/05</w:t>
+            </w:r>
+            <w:r>
+              <w:rPr>
+                <w:noProof/>
+                <w:webHidden/>
+              </w:rPr>
+              <w:tab/>
+            </w:r>
+            <w:r>
+              <w:rPr>
+                <w:noProof/>
+                <w:webHidden/>
+              </w:rPr>
+              <w:fldChar w:fldCharType="begin"/>
+            </w:r>
+            <w:r>
+              <w:rPr>
+                <w:noProof/>
+                <w:webHidden/>
+              </w:rPr>
+              <w:instrText xml:space="preserve"> PAGEREF _Toc345198483 \h </w:instrText>
+            </w:r>
+            <w:r>
+              <w:rPr>
+                <w:noProof/>
+                <w:webHidden/>
+              </w:rPr>
+            </w:r>
+            <w:r>
+              <w:rPr>
+                <w:noProof/>
+                <w:webHidden/>
+              </w:rPr>
+              <w:fldChar w:fldCharType="separate"/>
+            </w:r>
+            <w:r>
+              <w:rPr>
+                <w:noProof/>
+                <w:webHidden/>
+              </w:rPr>
+              <w:t>6</w:t>
+            </w:r>
+            <w:r>
+              <w:rPr>
+                <w:noProof/>
+                <w:webHidden/>
+              </w:rPr>
+              <w:fldChar w:fldCharType="end"/>
+            </w:r>
+          </w:hyperlink>
+        </w:p>
+        <w:p>
+          <w:pPr>
             <w:spacing w:after="0" w:line="240" w:lineRule="auto"/>
             <w:rPr>
               <w:rFonts w:ascii="Lucida Sans Unicode" w:hAnsi="Lucida Sans Unicode" w:cs="Lucida Sans Unicode"/>
@@ -493,8 +563,6 @@
             <w:fldChar w:fldCharType="end"/>
           </w:r>
         </w:p>
-        <w:bookmarkStart w:id="0" w:name="_GoBack" w:displacedByCustomXml="next"/>
-        <w:bookmarkEnd w:id="0" w:displacedByCustomXml="next"/>
       </w:sdtContent>
     </w:sdt>
     <w:p>
@@ -526,7 +594,7 @@
           <w:rFonts w:ascii="Lucida Sans Unicode" w:hAnsi="Lucida Sans Unicode" w:cs="Lucida Sans Unicode"/>
         </w:rPr>
       </w:pPr>
-      <w:bookmarkStart w:id="1" w:name="_Toc344771666"/>
+      <w:bookmarkStart w:id="0" w:name="_Toc345198480"/>
       <w:r>
         <w:rPr>
           <w:rFonts w:ascii="Lucida Sans Unicode" w:hAnsi="Lucida Sans Unicode" w:cs="Lucida Sans Unicode"/>
@@ -540,7 +608,7 @@
         </w:rPr>
         <w:t>10/03</w:t>
       </w:r>
-      <w:bookmarkEnd w:id="1"/>
+      <w:bookmarkEnd w:id="0"/>
     </w:p>
     <w:p>
       <w:pPr>
@@ -981,21 +1049,7 @@
         <w:rPr>
           <w:rFonts w:ascii="Lucida Sans Unicode" w:hAnsi="Lucida Sans Unicode" w:cs="Lucida Sans Unicode"/>
         </w:rPr>
-        <w:t>- Sensor mountings (LED/magnetic/</w:t>
-      </w:r>
-      <w:proofErr w:type="spellStart"/>
-      <w:r>
-        <w:rPr>
-          <w:rFonts w:ascii="Lucida Sans Unicode" w:hAnsi="Lucida Sans Unicode" w:cs="Lucida Sans Unicode"/>
-        </w:rPr>
-        <w:t>etc</w:t>
-      </w:r>
-      <w:proofErr w:type="spellEnd"/>
-      <w:r>
-        <w:rPr>
-          <w:rFonts w:ascii="Lucida Sans Unicode" w:hAnsi="Lucida Sans Unicode" w:cs="Lucida Sans Unicode"/>
-        </w:rPr>
-        <w:t>)</w:t>
+        <w:t>- Sensor mountings (LED/magnetic/etc)</w:t>
       </w:r>
     </w:p>
     <w:p>
@@ -1189,21 +1243,7 @@
         <w:rPr>
           <w:rFonts w:ascii="Lucida Sans Unicode" w:hAnsi="Lucida Sans Unicode" w:cs="Lucida Sans Unicode"/>
         </w:rPr>
-        <w:t xml:space="preserve">With a ring radius of 500 mm, a central angle of 2.91 degrees gives an arc length of 25.4 mm. </w:t>
-      </w:r>
-      <w:proofErr w:type="gramStart"/>
-      <w:r>
-        <w:rPr>
-          <w:rFonts w:ascii="Lucida Sans Unicode" w:hAnsi="Lucida Sans Unicode" w:cs="Lucida Sans Unicode"/>
-        </w:rPr>
-        <w:t>Expanding</w:t>
-      </w:r>
-      <w:proofErr w:type="gramEnd"/>
-      <w:r>
-        <w:rPr>
-          <w:rFonts w:ascii="Lucida Sans Unicode" w:hAnsi="Lucida Sans Unicode" w:cs="Lucida Sans Unicode"/>
-        </w:rPr>
-        <w:t xml:space="preserve"> with some basic trig, the segment height - essentially the additional tolerance needed in the tube radius to allow the magnet to pass smoothly - is 0.16 mm. For the sake of simplicity, and to provide just a bit of additional tolerance in case of manufacturing imperfections, I'll use an inner diameter of 27.4 mm, well beyond what should be required if everything were ideal. We'll use a wall thickness of </w:t>
+        <w:t xml:space="preserve">With a ring radius of 500 mm, a central angle of 2.91 degrees gives an arc length of 25.4 mm. Expanding with some basic trig, the segment height - essentially the additional tolerance needed in the tube radius to allow the magnet to pass smoothly - is 0.16 mm. For the sake of simplicity, and to provide just a bit of additional tolerance in case of manufacturing imperfections, I'll use an inner diameter of 27.4 mm, well beyond what should be required if everything were ideal. We'll use a wall thickness of </w:t>
       </w:r>
       <w:r>
         <w:rPr>
@@ -1234,14 +1274,14 @@
           <w:rFonts w:ascii="Lucida Sans Unicode" w:hAnsi="Lucida Sans Unicode" w:cs="Lucida Sans Unicode"/>
         </w:rPr>
       </w:pPr>
-      <w:bookmarkStart w:id="2" w:name="_Toc344771667"/>
+      <w:bookmarkStart w:id="1" w:name="_Toc345198481"/>
       <w:r>
         <w:rPr>
           <w:rFonts w:ascii="Lucida Sans Unicode" w:hAnsi="Lucida Sans Unicode" w:cs="Lucida Sans Unicode"/>
         </w:rPr>
         <w:t>2012/12/16</w:t>
       </w:r>
-      <w:bookmarkEnd w:id="2"/>
+      <w:bookmarkEnd w:id="1"/>
     </w:p>
     <w:p>
       <w:pPr>
@@ -1304,21 +1344,7 @@
         <w:rPr>
           <w:rFonts w:ascii="Lucida Sans Unicode" w:hAnsi="Lucida Sans Unicode" w:cs="Lucida Sans Unicode"/>
         </w:rPr>
-        <w:t xml:space="preserve">I’m going to post the initial Sketchup model for the first coil section prototype and push to </w:t>
-      </w:r>
-      <w:proofErr w:type="spellStart"/>
-      <w:r>
-        <w:rPr>
-          <w:rFonts w:ascii="Lucida Sans Unicode" w:hAnsi="Lucida Sans Unicode" w:cs="Lucida Sans Unicode"/>
-        </w:rPr>
-        <w:t>GitHub</w:t>
-      </w:r>
-      <w:proofErr w:type="spellEnd"/>
-      <w:r>
-        <w:rPr>
-          <w:rFonts w:ascii="Lucida Sans Unicode" w:hAnsi="Lucida Sans Unicode" w:cs="Lucida Sans Unicode"/>
-        </w:rPr>
-        <w:t>. Then I’ll continue updates here.</w:t>
+        <w:t>I’m going to post the initial Sketchup model for the first coil section prototype and push to GitHub. Then I’ll continue updates here.</w:t>
       </w:r>
     </w:p>
     <w:p>
@@ -1603,44 +1629,34 @@
           <w:rFonts w:ascii="Lucida Sans Unicode" w:hAnsi="Lucida Sans Unicode" w:cs="Lucida Sans Unicode"/>
         </w:rPr>
       </w:pPr>
-      <w:bookmarkStart w:id="3" w:name="_Toc344771668"/>
+      <w:bookmarkStart w:id="2" w:name="_Toc345198482"/>
       <w:r>
         <w:rPr>
           <w:rFonts w:ascii="Lucida Sans Unicode" w:hAnsi="Lucida Sans Unicode" w:cs="Lucida Sans Unicode"/>
         </w:rPr>
         <w:t>2013/01/01</w:t>
       </w:r>
-      <w:bookmarkEnd w:id="3"/>
-    </w:p>
-    <w:p>
-      <w:pPr>
-        <w:spacing w:after="0" w:line="240" w:lineRule="auto"/>
-        <w:rPr>
-          <w:rFonts w:ascii="Lucida Sans Unicode" w:hAnsi="Lucida Sans Unicode" w:cs="Lucida Sans Unicode"/>
-        </w:rPr>
-      </w:pPr>
-      <w:proofErr w:type="gramStart"/>
-      <w:r>
-        <w:rPr>
-          <w:rFonts w:ascii="Lucida Sans Unicode" w:hAnsi="Lucida Sans Unicode" w:cs="Lucida Sans Unicode"/>
-        </w:rPr>
-        <w:t>Uploaded the progress from the past week.</w:t>
-      </w:r>
-      <w:proofErr w:type="gramEnd"/>
-      <w:r>
-        <w:rPr>
-          <w:rFonts w:ascii="Lucida Sans Unicode" w:hAnsi="Lucida Sans Unicode" w:cs="Lucida Sans Unicode"/>
-        </w:rPr>
-        <w:t xml:space="preserve"> I created a new prototype 15-degree segment, including the bend. I’m quickly improving in my abilities to effectively use </w:t>
-      </w:r>
-      <w:proofErr w:type="spellStart"/>
-      <w:r>
-        <w:rPr>
-          <w:rFonts w:ascii="Lucida Sans Unicode" w:hAnsi="Lucida Sans Unicode" w:cs="Lucida Sans Unicode"/>
-        </w:rPr>
-        <w:t>SketchUp</w:t>
-      </w:r>
-      <w:proofErr w:type="spellEnd"/>
+      <w:bookmarkEnd w:id="2"/>
+    </w:p>
+    <w:p>
+      <w:pPr>
+        <w:spacing w:after="0" w:line="240" w:lineRule="auto"/>
+        <w:rPr>
+          <w:rFonts w:ascii="Lucida Sans Unicode" w:hAnsi="Lucida Sans Unicode" w:cs="Lucida Sans Unicode"/>
+        </w:rPr>
+      </w:pPr>
+      <w:r>
+        <w:rPr>
+          <w:rFonts w:ascii="Lucida Sans Unicode" w:hAnsi="Lucida Sans Unicode" w:cs="Lucida Sans Unicode"/>
+        </w:rPr>
+        <w:t xml:space="preserve">Uploaded the progress from the past week. I created a new prototype 15-degree segment, including the bend. I’m quickly improving in my abilities to effectively use </w:t>
+      </w:r>
+      <w:r>
+        <w:rPr>
+          <w:rFonts w:ascii="Lucida Sans Unicode" w:hAnsi="Lucida Sans Unicode" w:cs="Lucida Sans Unicode"/>
+        </w:rPr>
+        <w:t>Sketchup</w:t>
+      </w:r>
       <w:r>
         <w:rPr>
           <w:rFonts w:ascii="Lucida Sans Unicode" w:hAnsi="Lucida Sans Unicode" w:cs="Lucida Sans Unicode"/>
@@ -2085,28 +2101,32 @@
         <w:rPr>
           <w:rFonts w:ascii="Lucida Sans Unicode" w:hAnsi="Lucida Sans Unicode" w:cs="Lucida Sans Unicode"/>
         </w:rPr>
-        <w:t xml:space="preserve">End </w:t>
-      </w:r>
-      <w:proofErr w:type="spellStart"/>
-      <w:r>
-        <w:rPr>
-          <w:rFonts w:ascii="Lucida Sans Unicode" w:hAnsi="Lucida Sans Unicode" w:cs="Lucida Sans Unicode"/>
-        </w:rPr>
-        <w:t>Inradius</w:t>
-      </w:r>
-      <w:proofErr w:type="spellEnd"/>
-      <w:r>
-        <w:rPr>
-          <w:rFonts w:ascii="Lucida Sans Unicode" w:hAnsi="Lucida Sans Unicode" w:cs="Lucida Sans Unicode"/>
-        </w:rPr>
-        <w:tab/>
-      </w:r>
-      <w:r>
-        <w:rPr>
-          <w:rFonts w:ascii="Lucida Sans Unicode" w:hAnsi="Lucida Sans Unicode" w:cs="Lucida Sans Unicode"/>
-        </w:rPr>
-        <w:tab/>
-        <w:t>16.00 mm</w:t>
+        <w:t>End Inradius</w:t>
+      </w:r>
+      <w:r>
+        <w:rPr>
+          <w:rFonts w:ascii="Lucida Sans Unicode" w:hAnsi="Lucida Sans Unicode" w:cs="Lucida Sans Unicode"/>
+        </w:rPr>
+        <w:tab/>
+      </w:r>
+      <w:r>
+        <w:rPr>
+          <w:rFonts w:ascii="Lucida Sans Unicode" w:hAnsi="Lucida Sans Unicode" w:cs="Lucida Sans Unicode"/>
+        </w:rPr>
+        <w:tab/>
+        <w:t>1</w:t>
+      </w:r>
+      <w:r>
+        <w:rPr>
+          <w:rFonts w:ascii="Lucida Sans Unicode" w:hAnsi="Lucida Sans Unicode" w:cs="Lucida Sans Unicode"/>
+        </w:rPr>
+        <w:t>5</w:t>
+      </w:r>
+      <w:r>
+        <w:rPr>
+          <w:rFonts w:ascii="Lucida Sans Unicode" w:hAnsi="Lucida Sans Unicode" w:cs="Lucida Sans Unicode"/>
+        </w:rPr>
+        <w:t>.00 mm</w:t>
       </w:r>
     </w:p>
     <w:p>
@@ -2127,7 +2147,18 @@
           <w:rFonts w:ascii="Lucida Sans Unicode" w:hAnsi="Lucida Sans Unicode" w:cs="Lucida Sans Unicode"/>
         </w:rPr>
         <w:tab/>
-        <w:t>05.00 mm</w:t>
+      </w:r>
+      <w:r>
+        <w:rPr>
+          <w:rFonts w:ascii="Lucida Sans Unicode" w:hAnsi="Lucida Sans Unicode" w:cs="Lucida Sans Unicode"/>
+        </w:rPr>
+        <w:t>10</w:t>
+      </w:r>
+      <w:r>
+        <w:rPr>
+          <w:rFonts w:ascii="Lucida Sans Unicode" w:hAnsi="Lucida Sans Unicode" w:cs="Lucida Sans Unicode"/>
+        </w:rPr>
+        <w:t>.00 mm</w:t>
       </w:r>
     </w:p>
     <w:p>
@@ -2150,6 +2181,12 @@
         <w:tab/>
         <w:t>XX.XX mm</w:t>
       </w:r>
+      <w:r>
+        <w:rPr>
+          <w:rFonts w:ascii="Lucida Sans Unicode" w:hAnsi="Lucida Sans Unicode" w:cs="Lucida Sans Unicode"/>
+        </w:rPr>
+        <w:t xml:space="preserve"> (Actual thread size for 8-32 screw)</w:t>
+      </w:r>
     </w:p>
     <w:p>
       <w:pPr>
@@ -2175,7 +2212,30 @@
           <w:rFonts w:ascii="Lucida Sans Unicode" w:hAnsi="Lucida Sans Unicode" w:cs="Lucida Sans Unicode"/>
         </w:rPr>
         <w:tab/>
-        <w:t>XX.XX mm</w:t>
+      </w:r>
+      <w:r>
+        <w:rPr>
+          <w:rFonts w:ascii="Lucida Sans Unicode" w:hAnsi="Lucida Sans Unicode" w:cs="Lucida Sans Unicode"/>
+        </w:rPr>
+        <w:t>02</w:t>
+      </w:r>
+      <w:r>
+        <w:rPr>
+          <w:rFonts w:ascii="Lucida Sans Unicode" w:hAnsi="Lucida Sans Unicode" w:cs="Lucida Sans Unicode"/>
+        </w:rPr>
+        <w:t>.</w:t>
+      </w:r>
+      <w:r>
+        <w:rPr>
+          <w:rFonts w:ascii="Lucida Sans Unicode" w:hAnsi="Lucida Sans Unicode" w:cs="Lucida Sans Unicode"/>
+        </w:rPr>
+        <w:t>00</w:t>
+      </w:r>
+      <w:r>
+        <w:rPr>
+          <w:rFonts w:ascii="Lucida Sans Unicode" w:hAnsi="Lucida Sans Unicode" w:cs="Lucida Sans Unicode"/>
+        </w:rPr>
+        <w:t xml:space="preserve"> mm</w:t>
       </w:r>
     </w:p>
     <w:p>
@@ -2202,7 +2262,19 @@
           <w:rFonts w:ascii="Lucida Sans Unicode" w:hAnsi="Lucida Sans Unicode" w:cs="Lucida Sans Unicode"/>
         </w:rPr>
         <w:tab/>
-        <w:t>31.00 mm</w:t>
+        <w:t>3</w:t>
+      </w:r>
+      <w:r>
+        <w:rPr>
+          <w:rFonts w:ascii="Lucida Sans Unicode" w:hAnsi="Lucida Sans Unicode" w:cs="Lucida Sans Unicode"/>
+        </w:rPr>
+        <w:t>0</w:t>
+      </w:r>
+      <w:r>
+        <w:rPr>
+          <w:rFonts w:ascii="Lucida Sans Unicode" w:hAnsi="Lucida Sans Unicode" w:cs="Lucida Sans Unicode"/>
+        </w:rPr>
+        <w:t>.00 mm</w:t>
       </w:r>
     </w:p>
     <w:p>
@@ -2330,20 +2402,393 @@
         </w:rPr>
         <w:t xml:space="preserve">Should I use two curves in </w:t>
       </w:r>
-      <w:proofErr w:type="spellStart"/>
-      <w:r>
-        <w:rPr>
-          <w:rFonts w:ascii="Lucida Sans Unicode" w:hAnsi="Lucida Sans Unicode" w:cs="Lucida Sans Unicode"/>
-        </w:rPr>
-        <w:t>SketchUp</w:t>
-      </w:r>
-      <w:proofErr w:type="spellEnd"/>
+      <w:r>
+        <w:rPr>
+          <w:rFonts w:ascii="Lucida Sans Unicode" w:hAnsi="Lucida Sans Unicode" w:cs="Lucida Sans Unicode"/>
+        </w:rPr>
+        <w:t>Sketchup</w:t>
+      </w:r>
       <w:r>
         <w:rPr>
           <w:rFonts w:ascii="Lucida Sans Unicode" w:hAnsi="Lucida Sans Unicode" w:cs="Lucida Sans Unicode"/>
         </w:rPr>
         <w:t>, rather than a circle, when creating the inner tube? This might prevent the stretching I’ve seen in the latest prototype.</w:t>
       </w:r>
+    </w:p>
+    <w:p>
+      <w:pPr>
+        <w:spacing w:after="0" w:line="240" w:lineRule="auto"/>
+        <w:rPr>
+          <w:rFonts w:ascii="Lucida Sans Unicode" w:hAnsi="Lucida Sans Unicode" w:cs="Lucida Sans Unicode"/>
+        </w:rPr>
+      </w:pPr>
+    </w:p>
+    <w:p>
+      <w:pPr>
+        <w:pStyle w:val="Heading1"/>
+        <w:spacing w:before="0" w:line="240" w:lineRule="auto"/>
+        <w:rPr>
+          <w:rFonts w:ascii="Lucida Sans Unicode" w:hAnsi="Lucida Sans Unicode" w:cs="Lucida Sans Unicode"/>
+        </w:rPr>
+      </w:pPr>
+      <w:bookmarkStart w:id="3" w:name="_Toc345198483"/>
+      <w:r>
+        <w:rPr>
+          <w:rFonts w:ascii="Lucida Sans Unicode" w:hAnsi="Lucida Sans Unicode" w:cs="Lucida Sans Unicode"/>
+        </w:rPr>
+        <w:t>2013/01/05</w:t>
+      </w:r>
+      <w:bookmarkEnd w:id="3"/>
+    </w:p>
+    <w:p>
+      <w:pPr>
+        <w:spacing w:after="0" w:line="240" w:lineRule="auto"/>
+        <w:rPr>
+          <w:rFonts w:ascii="Lucida Sans Unicode" w:hAnsi="Lucida Sans Unicode" w:cs="Lucida Sans Unicode"/>
+        </w:rPr>
+      </w:pPr>
+      <w:r>
+        <w:rPr>
+          <w:rFonts w:ascii="Lucida Sans Unicode" w:hAnsi="Lucida Sans Unicode" w:cs="Lucida Sans Unicode"/>
+        </w:rPr>
+        <w:t xml:space="preserve">In building the next version of the segment prototypes, for the inner radius </w:t>
+      </w:r>
+      <w:r>
+        <w:rPr>
+          <w:rFonts w:ascii="Lucida Sans Unicode" w:hAnsi="Lucida Sans Unicode" w:cs="Lucida Sans Unicode"/>
+        </w:rPr>
+        <w:t>I used 2 curves with a radius of 7.5 mm and a width of 7.25 mm, creating a pseudo-ellipse 15 mm by 14.5 mm. This is because when we eventually curve the tube, it will widen as part of the transform. If we used a 15 mm circle instead of two thinner curves, we end up with a tube that's more than 15 mm wide.</w:t>
+      </w:r>
+      <w:r>
+        <w:rPr>
+          <w:rFonts w:ascii="Lucida Sans Unicode" w:hAnsi="Lucida Sans Unicode" w:cs="Lucida Sans Unicode"/>
+        </w:rPr>
+        <w:t xml:space="preserve"> I then did the same with the outer radius of the tube.</w:t>
+      </w:r>
+    </w:p>
+    <w:p>
+      <w:pPr>
+        <w:spacing w:after="0" w:line="240" w:lineRule="auto"/>
+        <w:rPr>
+          <w:rFonts w:ascii="Lucida Sans Unicode" w:hAnsi="Lucida Sans Unicode" w:cs="Lucida Sans Unicode"/>
+        </w:rPr>
+      </w:pPr>
+    </w:p>
+    <w:p>
+      <w:pPr>
+        <w:spacing w:after="0" w:line="240" w:lineRule="auto"/>
+        <w:rPr>
+          <w:rFonts w:ascii="Lucida Sans Unicode" w:hAnsi="Lucida Sans Unicode" w:cs="Lucida Sans Unicode"/>
+        </w:rPr>
+      </w:pPr>
+      <w:r>
+        <w:rPr>
+          <w:rFonts w:ascii="Lucida Sans Unicode" w:hAnsi="Lucida Sans Unicode" w:cs="Lucida Sans Unicode"/>
+        </w:rPr>
+        <w:t>For the screws holding the segments to the base, I’ll use 8-32 screws, ¾” long. The base material will be ½” (approx. 12.7 mm) thick, and the screw heads are 4 mm, so I’ll counter-sink 4 mm into the base material. This means approximately 8.7 mm of threaded screw length will be going into the bottom of the segments. I’ll round up to 10mm. I’m using an 8-32 screw model, provided by Google, to create the holes using the solid modeling tools.</w:t>
+      </w:r>
+    </w:p>
+    <w:p>
+      <w:pPr>
+        <w:spacing w:after="0" w:line="240" w:lineRule="auto"/>
+        <w:rPr>
+          <w:rFonts w:ascii="Lucida Sans Unicode" w:hAnsi="Lucida Sans Unicode" w:cs="Lucida Sans Unicode"/>
+        </w:rPr>
+      </w:pPr>
+    </w:p>
+    <w:p>
+      <w:pPr>
+        <w:spacing w:after="0" w:line="240" w:lineRule="auto"/>
+        <w:rPr>
+          <w:rFonts w:ascii="Lucida Sans Unicode" w:hAnsi="Lucida Sans Unicode" w:cs="Lucida Sans Unicode"/>
+        </w:rPr>
+      </w:pPr>
+      <w:r>
+        <w:rPr>
+          <w:rFonts w:ascii="Lucida Sans Unicode" w:hAnsi="Lucida Sans Unicode" w:cs="Lucida Sans Unicode"/>
+        </w:rPr>
+        <w:t>I will be using X-XX screws ½” (12.7 mm) to hold the segments together. Because this screw is so small in diameter compared to the thickness of the part, I will simply make simple 2 mm holes.</w:t>
+      </w:r>
+    </w:p>
+    <w:p>
+      <w:pPr>
+        <w:spacing w:after="0" w:line="240" w:lineRule="auto"/>
+        <w:rPr>
+          <w:rFonts w:ascii="Lucida Sans Unicode" w:hAnsi="Lucida Sans Unicode" w:cs="Lucida Sans Unicode"/>
+        </w:rPr>
+      </w:pPr>
+    </w:p>
+    <w:p>
+      <w:pPr>
+        <w:spacing w:after="0" w:line="240" w:lineRule="auto"/>
+        <w:rPr>
+          <w:rFonts w:ascii="Lucida Sans Unicode" w:hAnsi="Lucida Sans Unicode" w:cs="Lucida Sans Unicode"/>
+        </w:rPr>
+      </w:pPr>
+      <w:r>
+        <w:rPr>
+          <w:rFonts w:ascii="Lucida Sans Unicode" w:hAnsi="Lucida Sans Unicode" w:cs="Lucida Sans Unicode"/>
+        </w:rPr>
+        <w:t xml:space="preserve">The screw holes must be added </w:t>
+      </w:r>
+      <w:r>
+        <w:rPr>
+          <w:rFonts w:ascii="Lucida Sans Unicode" w:hAnsi="Lucida Sans Unicode" w:cs="Lucida Sans Unicode"/>
+          <w:b/>
+        </w:rPr>
+        <w:t>after</w:t>
+      </w:r>
+      <w:r>
+        <w:rPr>
+          <w:rFonts w:ascii="Lucida Sans Unicode" w:hAnsi="Lucida Sans Unicode" w:cs="Lucida Sans Unicode"/>
+        </w:rPr>
+        <w:t xml:space="preserve"> the 3D part has been bent, so that the screw holes are not deformed.</w:t>
+      </w:r>
+    </w:p>
+    <w:p>
+      <w:pPr>
+        <w:spacing w:after="0" w:line="240" w:lineRule="auto"/>
+        <w:rPr>
+          <w:rFonts w:ascii="Lucida Sans Unicode" w:hAnsi="Lucida Sans Unicode" w:cs="Lucida Sans Unicode"/>
+        </w:rPr>
+      </w:pPr>
+    </w:p>
+    <w:p>
+      <w:pPr>
+        <w:spacing w:after="0" w:line="240" w:lineRule="auto"/>
+        <w:rPr>
+          <w:rFonts w:ascii="Lucida Sans Unicode" w:hAnsi="Lucida Sans Unicode" w:cs="Lucida Sans Unicode"/>
+        </w:rPr>
+      </w:pPr>
+      <w:r>
+        <w:rPr>
+          <w:rFonts w:ascii="Lucida Sans Unicode" w:hAnsi="Lucida Sans Unicode" w:cs="Lucida Sans Unicode"/>
+        </w:rPr>
+        <w:t>For the sensors, I have decided to use infrared emitting LEDs and infrared phototransistors. The plan is to use 3 parallel-to-serial shift registers</w:t>
+      </w:r>
+      <w:r>
+        <w:rPr>
+          <w:rFonts w:ascii="Lucida Sans Unicode" w:hAnsi="Lucida Sans Unicode" w:cs="Lucida Sans Unicode"/>
+        </w:rPr>
+        <w:t xml:space="preserve"> (74HC165)</w:t>
+      </w:r>
+      <w:r>
+        <w:rPr>
+          <w:rFonts w:ascii="Lucida Sans Unicode" w:hAnsi="Lucida Sans Unicode" w:cs="Lucida Sans Unicode"/>
+        </w:rPr>
+        <w:t xml:space="preserve"> to clock the status of all 24 segment s</w:t>
+      </w:r>
+      <w:r>
+        <w:rPr>
+          <w:rFonts w:ascii="Lucida Sans Unicode" w:hAnsi="Lucida Sans Unicode" w:cs="Lucida Sans Unicode"/>
+        </w:rPr>
+        <w:t xml:space="preserve">ensors into the microcontroller so that </w:t>
+      </w:r>
+      <w:r>
+        <w:rPr>
+          <w:rFonts w:ascii="Lucida Sans Unicode" w:hAnsi="Lucida Sans Unicode" w:cs="Lucida Sans Unicode"/>
+        </w:rPr>
+        <w:t xml:space="preserve">we’ll be able to see the status of all 24 sensors at a given </w:t>
+      </w:r>
+      <w:r>
+        <w:rPr>
+          <w:rFonts w:ascii="Lucida Sans Unicode" w:hAnsi="Lucida Sans Unicode" w:cs="Lucida Sans Unicode"/>
+        </w:rPr>
+        <w:t>instant</w:t>
+      </w:r>
+      <w:r>
+        <w:rPr>
+          <w:rFonts w:ascii="Lucida Sans Unicode" w:hAnsi="Lucida Sans Unicode" w:cs="Lucida Sans Unicode"/>
+        </w:rPr>
+        <w:t>.</w:t>
+      </w:r>
+    </w:p>
+    <w:p>
+      <w:pPr>
+        <w:spacing w:after="0" w:line="240" w:lineRule="auto"/>
+        <w:rPr>
+          <w:rFonts w:ascii="Lucida Sans Unicode" w:hAnsi="Lucida Sans Unicode" w:cs="Lucida Sans Unicode"/>
+        </w:rPr>
+      </w:pPr>
+    </w:p>
+    <w:p>
+      <w:pPr>
+        <w:spacing w:after="0" w:line="240" w:lineRule="auto"/>
+        <w:rPr>
+          <w:rFonts w:ascii="Lucida Sans Unicode" w:hAnsi="Lucida Sans Unicode" w:cs="Lucida Sans Unicode"/>
+        </w:rPr>
+      </w:pPr>
+    </w:p>
+    <w:p>
+      <w:pPr>
+        <w:spacing w:after="0" w:line="240" w:lineRule="auto"/>
+        <w:rPr>
+          <w:rFonts w:ascii="Lucida Sans Unicode" w:hAnsi="Lucida Sans Unicode" w:cs="Lucida Sans Unicode"/>
+        </w:rPr>
+      </w:pPr>
+      <w:bookmarkStart w:id="4" w:name="_GoBack"/>
+      <w:bookmarkEnd w:id="4"/>
+      <w:r>
+        <w:rPr>
+          <w:rFonts w:ascii="Lucida Sans Unicode" w:hAnsi="Lucida Sans Unicode" w:cs="Lucida Sans Unicode"/>
+        </w:rPr>
+        <w:lastRenderedPageBreak/>
+        <w:t>On the Phototransistor Board,</w:t>
+      </w:r>
+      <w:r>
+        <w:rPr>
+          <w:rFonts w:ascii="Lucida Sans Unicode" w:hAnsi="Lucida Sans Unicode" w:cs="Lucida Sans Unicode"/>
+        </w:rPr>
+        <w:t xml:space="preserve"> we’re using a common-emitter configuration, since we’re most concerned with voltage (as the input to the Schmitt trigger), and not current. T</w:t>
+      </w:r>
+      <w:r>
+        <w:rPr>
+          <w:rFonts w:ascii="Lucida Sans Unicode" w:hAnsi="Lucida Sans Unicode" w:cs="Lucida Sans Unicode"/>
+        </w:rPr>
+        <w:t xml:space="preserve">he </w:t>
+      </w:r>
+      <w:r>
+        <w:rPr>
+          <w:rFonts w:ascii="Lucida Sans Unicode" w:hAnsi="Lucida Sans Unicode" w:cs="Lucida Sans Unicode"/>
+        </w:rPr>
+        <w:t>Collector-Emitter Saturation</w:t>
+      </w:r>
+      <w:r>
+        <w:rPr>
+          <w:rFonts w:ascii="Lucida Sans Unicode" w:hAnsi="Lucida Sans Unicode" w:cs="Lucida Sans Unicode"/>
+        </w:rPr>
+        <w:t xml:space="preserve"> </w:t>
+      </w:r>
+      <w:r>
+        <w:rPr>
+          <w:rFonts w:ascii="Lucida Sans Unicode" w:hAnsi="Lucida Sans Unicode" w:cs="Lucida Sans Unicode"/>
+        </w:rPr>
+        <w:t>Voltage</w:t>
+      </w:r>
+      <w:r>
+        <w:rPr>
+          <w:rFonts w:ascii="Lucida Sans Unicode" w:hAnsi="Lucida Sans Unicode" w:cs="Lucida Sans Unicode"/>
+        </w:rPr>
+        <w:t xml:space="preserve"> is 0.4 V. Max current</w:t>
+      </w:r>
+      <w:r>
+        <w:rPr>
+          <w:rFonts w:ascii="Lucida Sans Unicode" w:hAnsi="Lucida Sans Unicode" w:cs="Lucida Sans Unicode"/>
+        </w:rPr>
+        <w:t xml:space="preserve"> for the device is 20 mA.</w:t>
+      </w:r>
+    </w:p>
+    <w:p>
+      <w:pPr>
+        <w:spacing w:after="0" w:line="240" w:lineRule="auto"/>
+        <w:rPr>
+          <w:rFonts w:ascii="Lucida Sans Unicode" w:hAnsi="Lucida Sans Unicode" w:cs="Lucida Sans Unicode"/>
+        </w:rPr>
+      </w:pPr>
+    </w:p>
+    <w:p>
+      <w:pPr>
+        <w:spacing w:after="0" w:line="240" w:lineRule="auto"/>
+        <w:rPr>
+          <w:rFonts w:ascii="Lucida Sans Unicode" w:hAnsi="Lucida Sans Unicode" w:cs="Lucida Sans Unicode"/>
+        </w:rPr>
+      </w:pPr>
+      <w:r>
+        <w:rPr>
+          <w:rFonts w:ascii="Lucida Sans Unicode" w:hAnsi="Lucida Sans Unicode" w:cs="Lucida Sans Unicode"/>
+        </w:rPr>
+        <w:t>Collector Resistor: (VCC – ½VCC) / I</w:t>
+      </w:r>
+    </w:p>
+    <w:p>
+      <w:pPr>
+        <w:spacing w:after="0" w:line="240" w:lineRule="auto"/>
+        <w:rPr>
+          <w:rFonts w:ascii="Lucida Sans Unicode" w:hAnsi="Lucida Sans Unicode" w:cs="Lucida Sans Unicode"/>
+        </w:rPr>
+      </w:pPr>
+    </w:p>
+    <w:p>
+      <w:pPr>
+        <w:spacing w:after="0" w:line="240" w:lineRule="auto"/>
+        <w:rPr>
+          <w:rFonts w:ascii="Lucida Sans Unicode" w:hAnsi="Lucida Sans Unicode" w:cs="Lucida Sans Unicode"/>
+        </w:rPr>
+      </w:pPr>
+      <w:r>
+        <w:rPr>
+          <w:rFonts w:ascii="Lucida Sans Unicode" w:hAnsi="Lucida Sans Unicode" w:cs="Lucida Sans Unicode"/>
+        </w:rPr>
+        <w:t>(5 – 2.5) / 0.005 = 500 Ohms</w:t>
+      </w:r>
+    </w:p>
+    <w:p>
+      <w:pPr>
+        <w:spacing w:after="0" w:line="240" w:lineRule="auto"/>
+        <w:rPr>
+          <w:rFonts w:ascii="Lucida Sans Unicode" w:hAnsi="Lucida Sans Unicode" w:cs="Lucida Sans Unicode"/>
+        </w:rPr>
+      </w:pPr>
+    </w:p>
+    <w:p>
+      <w:pPr>
+        <w:spacing w:after="0" w:line="240" w:lineRule="auto"/>
+        <w:rPr>
+          <w:rFonts w:ascii="Lucida Sans Unicode" w:hAnsi="Lucida Sans Unicode" w:cs="Lucida Sans Unicode"/>
+        </w:rPr>
+      </w:pPr>
+      <w:r>
+        <w:rPr>
+          <w:rFonts w:ascii="Lucida Sans Unicode" w:hAnsi="Lucida Sans Unicode" w:cs="Lucida Sans Unicode"/>
+        </w:rPr>
+        <w:t>Emitter Resistor: VE / I</w:t>
+      </w:r>
+    </w:p>
+    <w:p>
+      <w:pPr>
+        <w:spacing w:after="0" w:line="240" w:lineRule="auto"/>
+        <w:rPr>
+          <w:rFonts w:ascii="Lucida Sans Unicode" w:hAnsi="Lucida Sans Unicode" w:cs="Lucida Sans Unicode"/>
+        </w:rPr>
+      </w:pPr>
+    </w:p>
+    <w:p>
+      <w:pPr>
+        <w:spacing w:after="0" w:line="240" w:lineRule="auto"/>
+        <w:rPr>
+          <w:rFonts w:ascii="Lucida Sans Unicode" w:hAnsi="Lucida Sans Unicode" w:cs="Lucida Sans Unicode"/>
+        </w:rPr>
+      </w:pPr>
+      <w:r>
+        <w:rPr>
+          <w:rFonts w:ascii="Lucida Sans Unicode" w:hAnsi="Lucida Sans Unicode" w:cs="Lucida Sans Unicode"/>
+        </w:rPr>
+        <w:t>1V / 0.005 = 200 Ohms</w:t>
+      </w:r>
+    </w:p>
+    <w:p>
+      <w:pPr>
+        <w:spacing w:after="0" w:line="240" w:lineRule="auto"/>
+        <w:rPr>
+          <w:rFonts w:ascii="Lucida Sans Unicode" w:hAnsi="Lucida Sans Unicode" w:cs="Lucida Sans Unicode"/>
+        </w:rPr>
+      </w:pPr>
+    </w:p>
+    <w:p>
+      <w:pPr>
+        <w:spacing w:after="0" w:line="240" w:lineRule="auto"/>
+        <w:rPr>
+          <w:rFonts w:ascii="Lucida Sans Unicode" w:hAnsi="Lucida Sans Unicode" w:cs="Lucida Sans Unicode"/>
+        </w:rPr>
+      </w:pPr>
+    </w:p>
+    <w:p>
+      <w:pPr>
+        <w:spacing w:after="0" w:line="240" w:lineRule="auto"/>
+        <w:rPr>
+          <w:rFonts w:ascii="Lucida Sans Unicode" w:hAnsi="Lucida Sans Unicode" w:cs="Lucida Sans Unicode"/>
+        </w:rPr>
+      </w:pPr>
     </w:p>
     <w:sectPr>
       <w:pgSz w:w="12240" w:h="15840"/>
@@ -4038,7 +4483,7 @@
 </file>
 
 <file path=customXml/itemProps1.xml><?xml version="1.0" encoding="utf-8"?>
-<ds:datastoreItem xmlns:ds="http://schemas.openxmlformats.org/officeDocument/2006/customXml" ds:itemID="{B7586304-4B07-443F-BB77-FA7169F0E16B}">
+<ds:datastoreItem xmlns:ds="http://schemas.openxmlformats.org/officeDocument/2006/customXml" ds:itemID="{CE11FB4E-46C4-4130-AA95-2C79D91693D3}">
   <ds:schemaRefs>
     <ds:schemaRef ds:uri="http://schemas.openxmlformats.org/officeDocument/2006/bibliography"/>
   </ds:schemaRefs>

</xml_diff>

<commit_message>
Updated with Prototype 4 and more notes
</commit_message>
<xml_diff>
--- a/Notes/Accel Project Log.docx
+++ b/Notes/Accel Project Log.docx
@@ -1049,7 +1049,21 @@
         <w:rPr>
           <w:rFonts w:ascii="Lucida Sans Unicode" w:hAnsi="Lucida Sans Unicode" w:cs="Lucida Sans Unicode"/>
         </w:rPr>
-        <w:t>- Sensor mountings (LED/magnetic/etc)</w:t>
+        <w:t>- Sensor mountings (LED/magnetic/</w:t>
+      </w:r>
+      <w:proofErr w:type="spellStart"/>
+      <w:r>
+        <w:rPr>
+          <w:rFonts w:ascii="Lucida Sans Unicode" w:hAnsi="Lucida Sans Unicode" w:cs="Lucida Sans Unicode"/>
+        </w:rPr>
+        <w:t>etc</w:t>
+      </w:r>
+      <w:proofErr w:type="spellEnd"/>
+      <w:r>
+        <w:rPr>
+          <w:rFonts w:ascii="Lucida Sans Unicode" w:hAnsi="Lucida Sans Unicode" w:cs="Lucida Sans Unicode"/>
+        </w:rPr>
+        <w:t>)</w:t>
       </w:r>
     </w:p>
     <w:p>
@@ -1243,7 +1257,21 @@
         <w:rPr>
           <w:rFonts w:ascii="Lucida Sans Unicode" w:hAnsi="Lucida Sans Unicode" w:cs="Lucida Sans Unicode"/>
         </w:rPr>
-        <w:t xml:space="preserve">With a ring radius of 500 mm, a central angle of 2.91 degrees gives an arc length of 25.4 mm. Expanding with some basic trig, the segment height - essentially the additional tolerance needed in the tube radius to allow the magnet to pass smoothly - is 0.16 mm. For the sake of simplicity, and to provide just a bit of additional tolerance in case of manufacturing imperfections, I'll use an inner diameter of 27.4 mm, well beyond what should be required if everything were ideal. We'll use a wall thickness of </w:t>
+        <w:t xml:space="preserve">With a ring radius of 500 mm, a central angle of 2.91 degrees gives an arc length of 25.4 mm. </w:t>
+      </w:r>
+      <w:proofErr w:type="gramStart"/>
+      <w:r>
+        <w:rPr>
+          <w:rFonts w:ascii="Lucida Sans Unicode" w:hAnsi="Lucida Sans Unicode" w:cs="Lucida Sans Unicode"/>
+        </w:rPr>
+        <w:t>Expanding</w:t>
+      </w:r>
+      <w:proofErr w:type="gramEnd"/>
+      <w:r>
+        <w:rPr>
+          <w:rFonts w:ascii="Lucida Sans Unicode" w:hAnsi="Lucida Sans Unicode" w:cs="Lucida Sans Unicode"/>
+        </w:rPr>
+        <w:t xml:space="preserve"> with some basic trig, the segment height - essentially the additional tolerance needed in the tube radius to allow the magnet to pass smoothly - is 0.16 mm. For the sake of simplicity, and to provide just a bit of additional tolerance in case of manufacturing imperfections, I'll use an inner diameter of 27.4 mm, well beyond what should be required if everything were ideal. We'll use a wall thickness of </w:t>
       </w:r>
       <w:r>
         <w:rPr>
@@ -1344,7 +1372,21 @@
         <w:rPr>
           <w:rFonts w:ascii="Lucida Sans Unicode" w:hAnsi="Lucida Sans Unicode" w:cs="Lucida Sans Unicode"/>
         </w:rPr>
-        <w:t>I’m going to post the initial Sketchup model for the first coil section prototype and push to GitHub. Then I’ll continue updates here.</w:t>
+        <w:t xml:space="preserve">I’m going to post the initial Sketchup model for the first coil section prototype and push to </w:t>
+      </w:r>
+      <w:proofErr w:type="spellStart"/>
+      <w:r>
+        <w:rPr>
+          <w:rFonts w:ascii="Lucida Sans Unicode" w:hAnsi="Lucida Sans Unicode" w:cs="Lucida Sans Unicode"/>
+        </w:rPr>
+        <w:t>GitHub</w:t>
+      </w:r>
+      <w:proofErr w:type="spellEnd"/>
+      <w:r>
+        <w:rPr>
+          <w:rFonts w:ascii="Lucida Sans Unicode" w:hAnsi="Lucida Sans Unicode" w:cs="Lucida Sans Unicode"/>
+        </w:rPr>
+        <w:t>. Then I’ll continue updates here.</w:t>
       </w:r>
     </w:p>
     <w:p>
@@ -1645,11 +1687,19 @@
           <w:rFonts w:ascii="Lucida Sans Unicode" w:hAnsi="Lucida Sans Unicode" w:cs="Lucida Sans Unicode"/>
         </w:rPr>
       </w:pPr>
-      <w:r>
-        <w:rPr>
-          <w:rFonts w:ascii="Lucida Sans Unicode" w:hAnsi="Lucida Sans Unicode" w:cs="Lucida Sans Unicode"/>
-        </w:rPr>
-        <w:t xml:space="preserve">Uploaded the progress from the past week. I created a new prototype 15-degree segment, including the bend. I’m quickly improving in my abilities to effectively use </w:t>
+      <w:proofErr w:type="gramStart"/>
+      <w:r>
+        <w:rPr>
+          <w:rFonts w:ascii="Lucida Sans Unicode" w:hAnsi="Lucida Sans Unicode" w:cs="Lucida Sans Unicode"/>
+        </w:rPr>
+        <w:t>Uploaded the progress from the past week.</w:t>
+      </w:r>
+      <w:proofErr w:type="gramEnd"/>
+      <w:r>
+        <w:rPr>
+          <w:rFonts w:ascii="Lucida Sans Unicode" w:hAnsi="Lucida Sans Unicode" w:cs="Lucida Sans Unicode"/>
+        </w:rPr>
+        <w:t xml:space="preserve"> I created a new prototype 15-degree segment, including the bend. I’m quickly improving in my abilities to effectively use </w:t>
       </w:r>
       <w:r>
         <w:rPr>
@@ -2101,8 +2151,16 @@
         <w:rPr>
           <w:rFonts w:ascii="Lucida Sans Unicode" w:hAnsi="Lucida Sans Unicode" w:cs="Lucida Sans Unicode"/>
         </w:rPr>
-        <w:t>End Inradius</w:t>
-      </w:r>
+        <w:t xml:space="preserve">End </w:t>
+      </w:r>
+      <w:proofErr w:type="spellStart"/>
+      <w:r>
+        <w:rPr>
+          <w:rFonts w:ascii="Lucida Sans Unicode" w:hAnsi="Lucida Sans Unicode" w:cs="Lucida Sans Unicode"/>
+        </w:rPr>
+        <w:t>Inradius</w:t>
+      </w:r>
+      <w:proofErr w:type="spellEnd"/>
       <w:r>
         <w:rPr>
           <w:rFonts w:ascii="Lucida Sans Unicode" w:hAnsi="Lucida Sans Unicode" w:cs="Lucida Sans Unicode"/>
@@ -2626,165 +2684,391 @@
           <w:rFonts w:ascii="Lucida Sans Unicode" w:hAnsi="Lucida Sans Unicode" w:cs="Lucida Sans Unicode"/>
         </w:rPr>
       </w:pPr>
+      <w:r>
+        <w:rPr>
+          <w:rFonts w:ascii="Lucida Sans Unicode" w:hAnsi="Lucida Sans Unicode" w:cs="Lucida Sans Unicode"/>
+        </w:rPr>
+        <w:lastRenderedPageBreak/>
+        <w:t>On the Phototransistor Board,</w:t>
+      </w:r>
+      <w:r>
+        <w:rPr>
+          <w:rFonts w:ascii="Lucida Sans Unicode" w:hAnsi="Lucida Sans Unicode" w:cs="Lucida Sans Unicode"/>
+        </w:rPr>
+        <w:t xml:space="preserve"> we’re using a common-emitter configuration, since we’re most concerned with voltage (as the input to the Schmitt trigger), and not current. T</w:t>
+      </w:r>
+      <w:r>
+        <w:rPr>
+          <w:rFonts w:ascii="Lucida Sans Unicode" w:hAnsi="Lucida Sans Unicode" w:cs="Lucida Sans Unicode"/>
+        </w:rPr>
+        <w:t xml:space="preserve">he </w:t>
+      </w:r>
+      <w:r>
+        <w:rPr>
+          <w:rFonts w:ascii="Lucida Sans Unicode" w:hAnsi="Lucida Sans Unicode" w:cs="Lucida Sans Unicode"/>
+        </w:rPr>
+        <w:t>Collector-Emitter Saturation</w:t>
+      </w:r>
+      <w:r>
+        <w:rPr>
+          <w:rFonts w:ascii="Lucida Sans Unicode" w:hAnsi="Lucida Sans Unicode" w:cs="Lucida Sans Unicode"/>
+        </w:rPr>
+        <w:t xml:space="preserve"> </w:t>
+      </w:r>
+      <w:r>
+        <w:rPr>
+          <w:rFonts w:ascii="Lucida Sans Unicode" w:hAnsi="Lucida Sans Unicode" w:cs="Lucida Sans Unicode"/>
+        </w:rPr>
+        <w:t>Voltage</w:t>
+      </w:r>
+      <w:r>
+        <w:rPr>
+          <w:rFonts w:ascii="Lucida Sans Unicode" w:hAnsi="Lucida Sans Unicode" w:cs="Lucida Sans Unicode"/>
+        </w:rPr>
+        <w:t xml:space="preserve"> is 0.4 V. Max current</w:t>
+      </w:r>
+      <w:r>
+        <w:rPr>
+          <w:rFonts w:ascii="Lucida Sans Unicode" w:hAnsi="Lucida Sans Unicode" w:cs="Lucida Sans Unicode"/>
+        </w:rPr>
+        <w:t xml:space="preserve"> for the device is 20 mA.</w:t>
+      </w:r>
+    </w:p>
+    <w:p>
+      <w:pPr>
+        <w:spacing w:after="0" w:line="240" w:lineRule="auto"/>
+        <w:rPr>
+          <w:rFonts w:ascii="Lucida Sans Unicode" w:hAnsi="Lucida Sans Unicode" w:cs="Lucida Sans Unicode"/>
+        </w:rPr>
+      </w:pPr>
+    </w:p>
+    <w:p>
+      <w:pPr>
+        <w:spacing w:after="0" w:line="240" w:lineRule="auto"/>
+        <w:rPr>
+          <w:rFonts w:ascii="Lucida Sans Unicode" w:hAnsi="Lucida Sans Unicode" w:cs="Lucida Sans Unicode"/>
+        </w:rPr>
+      </w:pPr>
+      <w:r>
+        <w:rPr>
+          <w:rFonts w:ascii="Lucida Sans Unicode" w:hAnsi="Lucida Sans Unicode" w:cs="Lucida Sans Unicode"/>
+        </w:rPr>
+        <w:t>Collector Resistor: (VCC – ½VCC) / I</w:t>
+      </w:r>
+    </w:p>
+    <w:p>
+      <w:pPr>
+        <w:spacing w:after="0" w:line="240" w:lineRule="auto"/>
+        <w:rPr>
+          <w:rFonts w:ascii="Lucida Sans Unicode" w:hAnsi="Lucida Sans Unicode" w:cs="Lucida Sans Unicode"/>
+        </w:rPr>
+      </w:pPr>
+    </w:p>
+    <w:p>
+      <w:pPr>
+        <w:spacing w:after="0" w:line="240" w:lineRule="auto"/>
+        <w:rPr>
+          <w:rFonts w:ascii="Lucida Sans Unicode" w:hAnsi="Lucida Sans Unicode" w:cs="Lucida Sans Unicode"/>
+        </w:rPr>
+      </w:pPr>
+      <w:r>
+        <w:rPr>
+          <w:rFonts w:ascii="Lucida Sans Unicode" w:hAnsi="Lucida Sans Unicode" w:cs="Lucida Sans Unicode"/>
+        </w:rPr>
+        <w:t>(5 – 2.5) / 0.005 = 500 Ohms</w:t>
+      </w:r>
+    </w:p>
+    <w:p>
+      <w:pPr>
+        <w:spacing w:after="0" w:line="240" w:lineRule="auto"/>
+        <w:rPr>
+          <w:rFonts w:ascii="Lucida Sans Unicode" w:hAnsi="Lucida Sans Unicode" w:cs="Lucida Sans Unicode"/>
+        </w:rPr>
+      </w:pPr>
+    </w:p>
+    <w:p>
+      <w:pPr>
+        <w:spacing w:after="0" w:line="240" w:lineRule="auto"/>
+        <w:rPr>
+          <w:rFonts w:ascii="Lucida Sans Unicode" w:hAnsi="Lucida Sans Unicode" w:cs="Lucida Sans Unicode"/>
+        </w:rPr>
+      </w:pPr>
+      <w:r>
+        <w:rPr>
+          <w:rFonts w:ascii="Lucida Sans Unicode" w:hAnsi="Lucida Sans Unicode" w:cs="Lucida Sans Unicode"/>
+        </w:rPr>
+        <w:t>Emitter Resistor: VE / I</w:t>
+      </w:r>
+    </w:p>
+    <w:p>
+      <w:pPr>
+        <w:spacing w:after="0" w:line="240" w:lineRule="auto"/>
+        <w:rPr>
+          <w:rFonts w:ascii="Lucida Sans Unicode" w:hAnsi="Lucida Sans Unicode" w:cs="Lucida Sans Unicode"/>
+        </w:rPr>
+      </w:pPr>
+    </w:p>
+    <w:p>
+      <w:pPr>
+        <w:spacing w:after="0" w:line="240" w:lineRule="auto"/>
+        <w:rPr>
+          <w:rFonts w:ascii="Lucida Sans Unicode" w:hAnsi="Lucida Sans Unicode" w:cs="Lucida Sans Unicode"/>
+        </w:rPr>
+      </w:pPr>
+      <w:r>
+        <w:rPr>
+          <w:rFonts w:ascii="Lucida Sans Unicode" w:hAnsi="Lucida Sans Unicode" w:cs="Lucida Sans Unicode"/>
+        </w:rPr>
+        <w:t>1V / 0.005 = 200 Ohms</w:t>
+      </w:r>
+    </w:p>
+    <w:p>
+      <w:pPr>
+        <w:spacing w:after="0" w:line="240" w:lineRule="auto"/>
+        <w:rPr>
+          <w:rFonts w:ascii="Lucida Sans Unicode" w:hAnsi="Lucida Sans Unicode" w:cs="Lucida Sans Unicode"/>
+        </w:rPr>
+      </w:pPr>
+    </w:p>
+    <w:p>
+      <w:pPr>
+        <w:pStyle w:val="Heading1"/>
+        <w:spacing w:before="0" w:line="240" w:lineRule="auto"/>
+        <w:rPr>
+          <w:rFonts w:ascii="Lucida Sans Unicode" w:hAnsi="Lucida Sans Unicode" w:cs="Lucida Sans Unicode"/>
+        </w:rPr>
+      </w:pPr>
+      <w:r>
+        <w:rPr>
+          <w:rFonts w:ascii="Lucida Sans Unicode" w:hAnsi="Lucida Sans Unicode" w:cs="Lucida Sans Unicode"/>
+        </w:rPr>
+        <w:t>2013/02/04</w:t>
+      </w:r>
+    </w:p>
+    <w:p>
+      <w:pPr>
+        <w:spacing w:after="0" w:line="240" w:lineRule="auto"/>
+        <w:rPr>
+          <w:rFonts w:ascii="Lucida Sans Unicode" w:hAnsi="Lucida Sans Unicode" w:cs="Lucida Sans Unicode"/>
+        </w:rPr>
+      </w:pPr>
+      <w:r>
+        <w:rPr>
+          <w:rFonts w:ascii="Lucida Sans Unicode" w:hAnsi="Lucida Sans Unicode" w:cs="Lucida Sans Unicode"/>
+        </w:rPr>
+        <w:t>I have made a huge amount of progress over the past couple weeks, and haven’t done very well on documenting. I’ll attempt to go back over some of the changes.</w:t>
+      </w:r>
+    </w:p>
+    <w:p>
+      <w:pPr>
+        <w:spacing w:after="0" w:line="240" w:lineRule="auto"/>
+        <w:rPr>
+          <w:rFonts w:ascii="Lucida Sans Unicode" w:hAnsi="Lucida Sans Unicode" w:cs="Lucida Sans Unicode"/>
+        </w:rPr>
+      </w:pPr>
+    </w:p>
+    <w:p>
+      <w:pPr>
+        <w:spacing w:after="0" w:line="240" w:lineRule="auto"/>
+        <w:rPr>
+          <w:rFonts w:ascii="Lucida Sans Unicode" w:hAnsi="Lucida Sans Unicode" w:cs="Lucida Sans Unicode"/>
+        </w:rPr>
+      </w:pPr>
+      <w:r>
+        <w:rPr>
+          <w:rFonts w:ascii="Lucida Sans Unicode" w:hAnsi="Lucida Sans Unicode" w:cs="Lucida Sans Unicode"/>
+        </w:rPr>
+        <w:t>The first three prototypes were designed in Sketchup. While I had a lot of success using this method, I had four distinct concerns:</w:t>
+      </w:r>
+    </w:p>
+    <w:p>
+      <w:pPr>
+        <w:pStyle w:val="ListParagraph"/>
+        <w:numPr>
+          <w:ilvl w:val="0"/>
+          <w:numId w:val="7"/>
+        </w:numPr>
+        <w:spacing w:after="0" w:line="240" w:lineRule="auto"/>
+        <w:rPr>
+          <w:rFonts w:ascii="Lucida Sans Unicode" w:hAnsi="Lucida Sans Unicode" w:cs="Lucida Sans Unicode"/>
+        </w:rPr>
+      </w:pPr>
+      <w:r>
+        <w:rPr>
+          <w:rFonts w:ascii="Lucida Sans Unicode" w:hAnsi="Lucida Sans Unicode" w:cs="Lucida Sans Unicode"/>
+        </w:rPr>
+        <w:t xml:space="preserve">While the program </w:t>
+      </w:r>
+      <w:r>
+        <w:rPr>
+          <w:rFonts w:ascii="Lucida Sans Unicode" w:hAnsi="Lucida Sans Unicode" w:cs="Lucida Sans Unicode"/>
+        </w:rPr>
+        <w:t>is easy to use</w:t>
+      </w:r>
+      <w:r>
+        <w:rPr>
+          <w:rFonts w:ascii="Lucida Sans Unicode" w:hAnsi="Lucida Sans Unicode" w:cs="Lucida Sans Unicode"/>
+        </w:rPr>
+        <w:t>, it is not open source</w:t>
+      </w:r>
+      <w:r>
+        <w:rPr>
+          <w:rFonts w:ascii="Lucida Sans Unicode" w:hAnsi="Lucida Sans Unicode" w:cs="Lucida Sans Unicode"/>
+        </w:rPr>
+        <w:t>, and STL exports require either the Pro version or potentially buggy plug-ins.</w:t>
+      </w:r>
+    </w:p>
+    <w:p>
+      <w:pPr>
+        <w:pStyle w:val="ListParagraph"/>
+        <w:numPr>
+          <w:ilvl w:val="0"/>
+          <w:numId w:val="7"/>
+        </w:numPr>
+        <w:spacing w:after="0" w:line="240" w:lineRule="auto"/>
+        <w:rPr>
+          <w:rFonts w:ascii="Lucida Sans Unicode" w:hAnsi="Lucida Sans Unicode" w:cs="Lucida Sans Unicode"/>
+        </w:rPr>
+      </w:pPr>
+      <w:r>
+        <w:rPr>
+          <w:rFonts w:ascii="Lucida Sans Unicode" w:hAnsi="Lucida Sans Unicode" w:cs="Lucida Sans Unicode"/>
+        </w:rPr>
+        <w:t>I had to design each prototype from scratch. While it became easier as I repeated steps with each prototype, I couldn’t just go back and make a simple change.</w:t>
+      </w:r>
+    </w:p>
+    <w:p>
+      <w:pPr>
+        <w:pStyle w:val="ListParagraph"/>
+        <w:numPr>
+          <w:ilvl w:val="0"/>
+          <w:numId w:val="7"/>
+        </w:numPr>
+        <w:spacing w:after="0" w:line="240" w:lineRule="auto"/>
+        <w:rPr>
+          <w:rFonts w:ascii="Lucida Sans Unicode" w:hAnsi="Lucida Sans Unicode" w:cs="Lucida Sans Unicode"/>
+        </w:rPr>
+      </w:pPr>
+      <w:r>
+        <w:rPr>
+          <w:rFonts w:ascii="Lucida Sans Unicode" w:hAnsi="Lucida Sans Unicode" w:cs="Lucida Sans Unicode"/>
+        </w:rPr>
+        <w:t>Sketchup is not designed for making precision parts. It was primarily created as a method of roughing out architecture, and while it has improved significantly, it’s not the best tool for the job I’m working on.</w:t>
+      </w:r>
+    </w:p>
+    <w:p>
+      <w:pPr>
+        <w:pStyle w:val="ListParagraph"/>
+        <w:numPr>
+          <w:ilvl w:val="0"/>
+          <w:numId w:val="7"/>
+        </w:numPr>
+        <w:spacing w:after="0" w:line="240" w:lineRule="auto"/>
+        <w:rPr>
+          <w:rFonts w:ascii="Lucida Sans Unicode" w:hAnsi="Lucida Sans Unicode" w:cs="Lucida Sans Unicode"/>
+        </w:rPr>
+      </w:pPr>
+      <w:r>
+        <w:rPr>
+          <w:rFonts w:ascii="Lucida Sans Unicode" w:hAnsi="Lucida Sans Unicode" w:cs="Lucida Sans Unicode"/>
+        </w:rPr>
+        <w:t>The tool I was using to bend the segments distorted the inner and outer tubes, requiring me to use curves to arrive at a final product that would be approximately round.</w:t>
+      </w:r>
+    </w:p>
+    <w:p>
+      <w:pPr>
+        <w:spacing w:after="0" w:line="240" w:lineRule="auto"/>
+        <w:ind w:left="360"/>
+        <w:rPr>
+          <w:rFonts w:ascii="Lucida Sans Unicode" w:hAnsi="Lucida Sans Unicode" w:cs="Lucida Sans Unicode"/>
+        </w:rPr>
+      </w:pPr>
+    </w:p>
+    <w:p>
+      <w:pPr>
+        <w:spacing w:after="0" w:line="240" w:lineRule="auto"/>
+        <w:ind w:left="360"/>
+        <w:rPr>
+          <w:rFonts w:ascii="Lucida Sans Unicode" w:hAnsi="Lucida Sans Unicode" w:cs="Lucida Sans Unicode"/>
+        </w:rPr>
+      </w:pPr>
+      <w:r>
+        <w:rPr>
+          <w:rFonts w:ascii="Lucida Sans Unicode" w:hAnsi="Lucida Sans Unicode" w:cs="Lucida Sans Unicode"/>
+        </w:rPr>
+        <w:t xml:space="preserve">For the next prototypes, I used </w:t>
+      </w:r>
+      <w:proofErr w:type="spellStart"/>
+      <w:r>
+        <w:rPr>
+          <w:rFonts w:ascii="Lucida Sans Unicode" w:hAnsi="Lucida Sans Unicode" w:cs="Lucida Sans Unicode"/>
+        </w:rPr>
+        <w:t>OpenSCAD</w:t>
+      </w:r>
+      <w:proofErr w:type="spellEnd"/>
+      <w:r>
+        <w:rPr>
+          <w:rFonts w:ascii="Lucida Sans Unicode" w:hAnsi="Lucida Sans Unicode" w:cs="Lucida Sans Unicode"/>
+        </w:rPr>
+        <w:t xml:space="preserve">. While somewhat of a memory hog, </w:t>
+      </w:r>
+      <w:proofErr w:type="spellStart"/>
+      <w:r>
+        <w:rPr>
+          <w:rFonts w:ascii="Lucida Sans Unicode" w:hAnsi="Lucida Sans Unicode" w:cs="Lucida Sans Unicode"/>
+        </w:rPr>
+        <w:t>OpenSCAD</w:t>
+      </w:r>
+      <w:proofErr w:type="spellEnd"/>
+      <w:r>
+        <w:rPr>
+          <w:rFonts w:ascii="Lucida Sans Unicode" w:hAnsi="Lucida Sans Unicode" w:cs="Lucida Sans Unicode"/>
+        </w:rPr>
+        <w:t xml:space="preserve"> allow</w:t>
+      </w:r>
+      <w:r>
+        <w:rPr>
+          <w:rFonts w:ascii="Lucida Sans Unicode" w:hAnsi="Lucida Sans Unicode" w:cs="Lucida Sans Unicode"/>
+        </w:rPr>
+        <w:t>s me to make very precise parts. An</w:t>
+      </w:r>
+      <w:r>
+        <w:rPr>
+          <w:rFonts w:ascii="Lucida Sans Unicode" w:hAnsi="Lucida Sans Unicode" w:cs="Lucida Sans Unicode"/>
+        </w:rPr>
+        <w:t>d because parts are designed programmatically, I can make changes anywhere on the part at any time.</w:t>
+      </w:r>
+    </w:p>
+    <w:p>
+      <w:pPr>
+        <w:spacing w:after="0" w:line="240" w:lineRule="auto"/>
+        <w:ind w:left="360"/>
+        <w:rPr>
+          <w:rFonts w:ascii="Lucida Sans Unicode" w:hAnsi="Lucida Sans Unicode" w:cs="Lucida Sans Unicode"/>
+        </w:rPr>
+      </w:pPr>
+    </w:p>
+    <w:p>
+      <w:pPr>
+        <w:spacing w:after="0" w:line="240" w:lineRule="auto"/>
+        <w:ind w:left="360"/>
+        <w:rPr>
+          <w:rFonts w:ascii="Lucida Sans Unicode" w:hAnsi="Lucida Sans Unicode" w:cs="Lucida Sans Unicode"/>
+        </w:rPr>
+      </w:pPr>
+      <w:r>
+        <w:rPr>
+          <w:rFonts w:ascii="Lucida Sans Unicode" w:hAnsi="Lucida Sans Unicode" w:cs="Lucida Sans Unicode"/>
+        </w:rPr>
+        <w:t>In prototype 3 I accidentally countersunk holes in the wrong side of the ends. I have corrected this in prototype 4.</w:t>
+      </w:r>
       <w:bookmarkStart w:id="4" w:name="_GoBack"/>
       <w:bookmarkEnd w:id="4"/>
-      <w:r>
-        <w:rPr>
-          <w:rFonts w:ascii="Lucida Sans Unicode" w:hAnsi="Lucida Sans Unicode" w:cs="Lucida Sans Unicode"/>
-        </w:rPr>
-        <w:lastRenderedPageBreak/>
-        <w:t>On the Phototransistor Board,</w:t>
-      </w:r>
-      <w:r>
-        <w:rPr>
-          <w:rFonts w:ascii="Lucida Sans Unicode" w:hAnsi="Lucida Sans Unicode" w:cs="Lucida Sans Unicode"/>
-        </w:rPr>
-        <w:t xml:space="preserve"> we’re using a common-emitter configuration, since we’re most concerned with voltage (as the input to the Schmitt trigger), and not current. T</w:t>
-      </w:r>
-      <w:r>
-        <w:rPr>
-          <w:rFonts w:ascii="Lucida Sans Unicode" w:hAnsi="Lucida Sans Unicode" w:cs="Lucida Sans Unicode"/>
-        </w:rPr>
-        <w:t xml:space="preserve">he </w:t>
-      </w:r>
-      <w:r>
-        <w:rPr>
-          <w:rFonts w:ascii="Lucida Sans Unicode" w:hAnsi="Lucida Sans Unicode" w:cs="Lucida Sans Unicode"/>
-        </w:rPr>
-        <w:t>Collector-Emitter Saturation</w:t>
-      </w:r>
-      <w:r>
-        <w:rPr>
-          <w:rFonts w:ascii="Lucida Sans Unicode" w:hAnsi="Lucida Sans Unicode" w:cs="Lucida Sans Unicode"/>
-        </w:rPr>
-        <w:t xml:space="preserve"> </w:t>
-      </w:r>
-      <w:r>
-        <w:rPr>
-          <w:rFonts w:ascii="Lucida Sans Unicode" w:hAnsi="Lucida Sans Unicode" w:cs="Lucida Sans Unicode"/>
-        </w:rPr>
-        <w:t>Voltage</w:t>
-      </w:r>
-      <w:r>
-        <w:rPr>
-          <w:rFonts w:ascii="Lucida Sans Unicode" w:hAnsi="Lucida Sans Unicode" w:cs="Lucida Sans Unicode"/>
-        </w:rPr>
-        <w:t xml:space="preserve"> is 0.4 V. Max current</w:t>
-      </w:r>
-      <w:r>
-        <w:rPr>
-          <w:rFonts w:ascii="Lucida Sans Unicode" w:hAnsi="Lucida Sans Unicode" w:cs="Lucida Sans Unicode"/>
-        </w:rPr>
-        <w:t xml:space="preserve"> for the device is 20 mA.</w:t>
-      </w:r>
-    </w:p>
-    <w:p>
-      <w:pPr>
-        <w:spacing w:after="0" w:line="240" w:lineRule="auto"/>
-        <w:rPr>
-          <w:rFonts w:ascii="Lucida Sans Unicode" w:hAnsi="Lucida Sans Unicode" w:cs="Lucida Sans Unicode"/>
-        </w:rPr>
-      </w:pPr>
-    </w:p>
-    <w:p>
-      <w:pPr>
-        <w:spacing w:after="0" w:line="240" w:lineRule="auto"/>
-        <w:rPr>
-          <w:rFonts w:ascii="Lucida Sans Unicode" w:hAnsi="Lucida Sans Unicode" w:cs="Lucida Sans Unicode"/>
-        </w:rPr>
-      </w:pPr>
-      <w:r>
-        <w:rPr>
-          <w:rFonts w:ascii="Lucida Sans Unicode" w:hAnsi="Lucida Sans Unicode" w:cs="Lucida Sans Unicode"/>
-        </w:rPr>
-        <w:t>Collector Resistor: (VCC – ½VCC) / I</w:t>
-      </w:r>
-    </w:p>
-    <w:p>
-      <w:pPr>
-        <w:spacing w:after="0" w:line="240" w:lineRule="auto"/>
-        <w:rPr>
-          <w:rFonts w:ascii="Lucida Sans Unicode" w:hAnsi="Lucida Sans Unicode" w:cs="Lucida Sans Unicode"/>
-        </w:rPr>
-      </w:pPr>
-    </w:p>
-    <w:p>
-      <w:pPr>
-        <w:spacing w:after="0" w:line="240" w:lineRule="auto"/>
-        <w:rPr>
-          <w:rFonts w:ascii="Lucida Sans Unicode" w:hAnsi="Lucida Sans Unicode" w:cs="Lucida Sans Unicode"/>
-        </w:rPr>
-      </w:pPr>
-      <w:r>
-        <w:rPr>
-          <w:rFonts w:ascii="Lucida Sans Unicode" w:hAnsi="Lucida Sans Unicode" w:cs="Lucida Sans Unicode"/>
-        </w:rPr>
-        <w:t>(5 – 2.5) / 0.005 = 500 Ohms</w:t>
-      </w:r>
-    </w:p>
-    <w:p>
-      <w:pPr>
-        <w:spacing w:after="0" w:line="240" w:lineRule="auto"/>
-        <w:rPr>
-          <w:rFonts w:ascii="Lucida Sans Unicode" w:hAnsi="Lucida Sans Unicode" w:cs="Lucida Sans Unicode"/>
-        </w:rPr>
-      </w:pPr>
-    </w:p>
-    <w:p>
-      <w:pPr>
-        <w:spacing w:after="0" w:line="240" w:lineRule="auto"/>
-        <w:rPr>
-          <w:rFonts w:ascii="Lucida Sans Unicode" w:hAnsi="Lucida Sans Unicode" w:cs="Lucida Sans Unicode"/>
-        </w:rPr>
-      </w:pPr>
-      <w:r>
-        <w:rPr>
-          <w:rFonts w:ascii="Lucida Sans Unicode" w:hAnsi="Lucida Sans Unicode" w:cs="Lucida Sans Unicode"/>
-        </w:rPr>
-        <w:t>Emitter Resistor: VE / I</w:t>
-      </w:r>
-    </w:p>
-    <w:p>
-      <w:pPr>
-        <w:spacing w:after="0" w:line="240" w:lineRule="auto"/>
-        <w:rPr>
-          <w:rFonts w:ascii="Lucida Sans Unicode" w:hAnsi="Lucida Sans Unicode" w:cs="Lucida Sans Unicode"/>
-        </w:rPr>
-      </w:pPr>
-    </w:p>
-    <w:p>
-      <w:pPr>
-        <w:spacing w:after="0" w:line="240" w:lineRule="auto"/>
-        <w:rPr>
-          <w:rFonts w:ascii="Lucida Sans Unicode" w:hAnsi="Lucida Sans Unicode" w:cs="Lucida Sans Unicode"/>
-        </w:rPr>
-      </w:pPr>
-      <w:r>
-        <w:rPr>
-          <w:rFonts w:ascii="Lucida Sans Unicode" w:hAnsi="Lucida Sans Unicode" w:cs="Lucida Sans Unicode"/>
-        </w:rPr>
-        <w:t>1V / 0.005 = 200 Ohms</w:t>
-      </w:r>
-    </w:p>
-    <w:p>
-      <w:pPr>
-        <w:spacing w:after="0" w:line="240" w:lineRule="auto"/>
-        <w:rPr>
-          <w:rFonts w:ascii="Lucida Sans Unicode" w:hAnsi="Lucida Sans Unicode" w:cs="Lucida Sans Unicode"/>
-        </w:rPr>
-      </w:pPr>
-    </w:p>
-    <w:p>
-      <w:pPr>
-        <w:spacing w:after="0" w:line="240" w:lineRule="auto"/>
-        <w:rPr>
-          <w:rFonts w:ascii="Lucida Sans Unicode" w:hAnsi="Lucida Sans Unicode" w:cs="Lucida Sans Unicode"/>
-        </w:rPr>
-      </w:pPr>
-    </w:p>
-    <w:p>
-      <w:pPr>
-        <w:spacing w:after="0" w:line="240" w:lineRule="auto"/>
+    </w:p>
+    <w:p>
+      <w:pPr>
+        <w:spacing w:after="0" w:line="240" w:lineRule="auto"/>
+        <w:ind w:left="360"/>
         <w:rPr>
           <w:rFonts w:ascii="Lucida Sans Unicode" w:hAnsi="Lucida Sans Unicode" w:cs="Lucida Sans Unicode"/>
         </w:rPr>
@@ -4483,7 +4767,7 @@
 </file>
 
 <file path=customXml/itemProps1.xml><?xml version="1.0" encoding="utf-8"?>
-<ds:datastoreItem xmlns:ds="http://schemas.openxmlformats.org/officeDocument/2006/customXml" ds:itemID="{CE11FB4E-46C4-4130-AA95-2C79D91693D3}">
+<ds:datastoreItem xmlns:ds="http://schemas.openxmlformats.org/officeDocument/2006/customXml" ds:itemID="{CDE77959-0D3C-4F90-998D-1AA91B228470}">
   <ds:schemaRefs>
     <ds:schemaRef ds:uri="http://schemas.openxmlformats.org/officeDocument/2006/bibliography"/>
   </ds:schemaRefs>

</xml_diff>

<commit_message>
Updated with Prototype 5 and updated notes
</commit_message>
<xml_diff>
--- a/Notes/Accel Project Log.docx
+++ b/Notes/Accel Project Log.docx
@@ -280,7 +280,7 @@
             </w:rPr>
             <w:fldChar w:fldCharType="separate"/>
           </w:r>
-          <w:hyperlink w:anchor="_Toc345198480" w:history="1">
+          <w:hyperlink w:anchor="_Toc347773908" w:history="1">
             <w:r>
               <w:rPr>
                 <w:rStyle w:val="Hyperlink"/>
@@ -308,7 +308,7 @@
                 <w:noProof/>
                 <w:webHidden/>
               </w:rPr>
-              <w:instrText xml:space="preserve"> PAGEREF _Toc345198480 \h </w:instrText>
+              <w:instrText xml:space="preserve"> PAGEREF _Toc347773908 \h </w:instrText>
             </w:r>
             <w:r>
               <w:rPr>
@@ -350,7 +350,7 @@
               <w:noProof/>
             </w:rPr>
           </w:pPr>
-          <w:hyperlink w:anchor="_Toc345198481" w:history="1">
+          <w:hyperlink w:anchor="_Toc347773909" w:history="1">
             <w:r>
               <w:rPr>
                 <w:rStyle w:val="Hyperlink"/>
@@ -378,7 +378,7 @@
                 <w:noProof/>
                 <w:webHidden/>
               </w:rPr>
-              <w:instrText xml:space="preserve"> PAGEREF _Toc345198481 \h </w:instrText>
+              <w:instrText xml:space="preserve"> PAGEREF _Toc347773909 \h </w:instrText>
             </w:r>
             <w:r>
               <w:rPr>
@@ -420,7 +420,7 @@
               <w:noProof/>
             </w:rPr>
           </w:pPr>
-          <w:hyperlink w:anchor="_Toc345198482" w:history="1">
+          <w:hyperlink w:anchor="_Toc347773910" w:history="1">
             <w:r>
               <w:rPr>
                 <w:rStyle w:val="Hyperlink"/>
@@ -448,7 +448,7 @@
                 <w:noProof/>
                 <w:webHidden/>
               </w:rPr>
-              <w:instrText xml:space="preserve"> PAGEREF _Toc345198482 \h </w:instrText>
+              <w:instrText xml:space="preserve"> PAGEREF _Toc347773910 \h </w:instrText>
             </w:r>
             <w:r>
               <w:rPr>
@@ -490,7 +490,7 @@
               <w:noProof/>
             </w:rPr>
           </w:pPr>
-          <w:hyperlink w:anchor="_Toc345198483" w:history="1">
+          <w:hyperlink w:anchor="_Toc347773911" w:history="1">
             <w:r>
               <w:rPr>
                 <w:rStyle w:val="Hyperlink"/>
@@ -518,7 +518,7 @@
                 <w:noProof/>
                 <w:webHidden/>
               </w:rPr>
-              <w:instrText xml:space="preserve"> PAGEREF _Toc345198483 \h </w:instrText>
+              <w:instrText xml:space="preserve"> PAGEREF _Toc347773911 \h </w:instrText>
             </w:r>
             <w:r>
               <w:rPr>
@@ -551,6 +551,76 @@
         </w:p>
         <w:p>
           <w:pPr>
+            <w:pStyle w:val="TOC1"/>
+            <w:tabs>
+              <w:tab w:val="right" w:leader="dot" w:pos="9350"/>
+            </w:tabs>
+            <w:rPr>
+              <w:rFonts w:asciiTheme="minorHAnsi" w:eastAsiaTheme="minorEastAsia" w:hAnsiTheme="minorHAnsi" w:cstheme="minorBidi"/>
+              <w:noProof/>
+            </w:rPr>
+          </w:pPr>
+          <w:hyperlink w:anchor="_Toc347773912" w:history="1">
+            <w:r>
+              <w:rPr>
+                <w:rStyle w:val="Hyperlink"/>
+                <w:rFonts w:ascii="Lucida Sans Unicode" w:hAnsi="Lucida Sans Unicode" w:cs="Lucida Sans Unicode"/>
+                <w:noProof/>
+              </w:rPr>
+              <w:t>2013/02/04</w:t>
+            </w:r>
+            <w:r>
+              <w:rPr>
+                <w:noProof/>
+                <w:webHidden/>
+              </w:rPr>
+              <w:tab/>
+            </w:r>
+            <w:r>
+              <w:rPr>
+                <w:noProof/>
+                <w:webHidden/>
+              </w:rPr>
+              <w:fldChar w:fldCharType="begin"/>
+            </w:r>
+            <w:r>
+              <w:rPr>
+                <w:noProof/>
+                <w:webHidden/>
+              </w:rPr>
+              <w:instrText xml:space="preserve"> PAGEREF _Toc347773912 \h </w:instrText>
+            </w:r>
+            <w:r>
+              <w:rPr>
+                <w:noProof/>
+                <w:webHidden/>
+              </w:rPr>
+            </w:r>
+            <w:r>
+              <w:rPr>
+                <w:noProof/>
+                <w:webHidden/>
+              </w:rPr>
+              <w:fldChar w:fldCharType="separate"/>
+            </w:r>
+            <w:r>
+              <w:rPr>
+                <w:noProof/>
+                <w:webHidden/>
+              </w:rPr>
+              <w:t>7</w:t>
+            </w:r>
+            <w:r>
+              <w:rPr>
+                <w:noProof/>
+                <w:webHidden/>
+              </w:rPr>
+              <w:fldChar w:fldCharType="end"/>
+            </w:r>
+          </w:hyperlink>
+        </w:p>
+        <w:p>
+          <w:pPr>
             <w:spacing w:after="0" w:line="240" w:lineRule="auto"/>
             <w:rPr>
               <w:rFonts w:ascii="Lucida Sans Unicode" w:hAnsi="Lucida Sans Unicode" w:cs="Lucida Sans Unicode"/>
@@ -594,7 +664,7 @@
           <w:rFonts w:ascii="Lucida Sans Unicode" w:hAnsi="Lucida Sans Unicode" w:cs="Lucida Sans Unicode"/>
         </w:rPr>
       </w:pPr>
-      <w:bookmarkStart w:id="0" w:name="_Toc345198480"/>
+      <w:bookmarkStart w:id="0" w:name="_Toc347773908"/>
       <w:r>
         <w:rPr>
           <w:rFonts w:ascii="Lucida Sans Unicode" w:hAnsi="Lucida Sans Unicode" w:cs="Lucida Sans Unicode"/>
@@ -1049,21 +1119,7 @@
         <w:rPr>
           <w:rFonts w:ascii="Lucida Sans Unicode" w:hAnsi="Lucida Sans Unicode" w:cs="Lucida Sans Unicode"/>
         </w:rPr>
-        <w:t>- Sensor mountings (LED/magnetic/</w:t>
-      </w:r>
-      <w:proofErr w:type="spellStart"/>
-      <w:r>
-        <w:rPr>
-          <w:rFonts w:ascii="Lucida Sans Unicode" w:hAnsi="Lucida Sans Unicode" w:cs="Lucida Sans Unicode"/>
-        </w:rPr>
-        <w:t>etc</w:t>
-      </w:r>
-      <w:proofErr w:type="spellEnd"/>
-      <w:r>
-        <w:rPr>
-          <w:rFonts w:ascii="Lucida Sans Unicode" w:hAnsi="Lucida Sans Unicode" w:cs="Lucida Sans Unicode"/>
-        </w:rPr>
-        <w:t>)</w:t>
+        <w:t>- Sensor mountings (LED/magnetic/etc)</w:t>
       </w:r>
     </w:p>
     <w:p>
@@ -1257,21 +1313,7 @@
         <w:rPr>
           <w:rFonts w:ascii="Lucida Sans Unicode" w:hAnsi="Lucida Sans Unicode" w:cs="Lucida Sans Unicode"/>
         </w:rPr>
-        <w:t xml:space="preserve">With a ring radius of 500 mm, a central angle of 2.91 degrees gives an arc length of 25.4 mm. </w:t>
-      </w:r>
-      <w:proofErr w:type="gramStart"/>
-      <w:r>
-        <w:rPr>
-          <w:rFonts w:ascii="Lucida Sans Unicode" w:hAnsi="Lucida Sans Unicode" w:cs="Lucida Sans Unicode"/>
-        </w:rPr>
-        <w:t>Expanding</w:t>
-      </w:r>
-      <w:proofErr w:type="gramEnd"/>
-      <w:r>
-        <w:rPr>
-          <w:rFonts w:ascii="Lucida Sans Unicode" w:hAnsi="Lucida Sans Unicode" w:cs="Lucida Sans Unicode"/>
-        </w:rPr>
-        <w:t xml:space="preserve"> with some basic trig, the segment height - essentially the additional tolerance needed in the tube radius to allow the magnet to pass smoothly - is 0.16 mm. For the sake of simplicity, and to provide just a bit of additional tolerance in case of manufacturing imperfections, I'll use an inner diameter of 27.4 mm, well beyond what should be required if everything were ideal. We'll use a wall thickness of </w:t>
+        <w:t xml:space="preserve">With a ring radius of 500 mm, a central angle of 2.91 degrees gives an arc length of 25.4 mm. Expanding with some basic trig, the segment height - essentially the additional tolerance needed in the tube radius to allow the magnet to pass smoothly - is 0.16 mm. For the sake of simplicity, and to provide just a bit of additional tolerance in case of manufacturing imperfections, I'll use an inner diameter of 27.4 mm, well beyond what should be required if everything were ideal. We'll use a wall thickness of </w:t>
       </w:r>
       <w:r>
         <w:rPr>
@@ -1302,7 +1344,7 @@
           <w:rFonts w:ascii="Lucida Sans Unicode" w:hAnsi="Lucida Sans Unicode" w:cs="Lucida Sans Unicode"/>
         </w:rPr>
       </w:pPr>
-      <w:bookmarkStart w:id="1" w:name="_Toc345198481"/>
+      <w:bookmarkStart w:id="1" w:name="_Toc347773909"/>
       <w:r>
         <w:rPr>
           <w:rFonts w:ascii="Lucida Sans Unicode" w:hAnsi="Lucida Sans Unicode" w:cs="Lucida Sans Unicode"/>
@@ -1372,21 +1414,7 @@
         <w:rPr>
           <w:rFonts w:ascii="Lucida Sans Unicode" w:hAnsi="Lucida Sans Unicode" w:cs="Lucida Sans Unicode"/>
         </w:rPr>
-        <w:t xml:space="preserve">I’m going to post the initial Sketchup model for the first coil section prototype and push to </w:t>
-      </w:r>
-      <w:proofErr w:type="spellStart"/>
-      <w:r>
-        <w:rPr>
-          <w:rFonts w:ascii="Lucida Sans Unicode" w:hAnsi="Lucida Sans Unicode" w:cs="Lucida Sans Unicode"/>
-        </w:rPr>
-        <w:t>GitHub</w:t>
-      </w:r>
-      <w:proofErr w:type="spellEnd"/>
-      <w:r>
-        <w:rPr>
-          <w:rFonts w:ascii="Lucida Sans Unicode" w:hAnsi="Lucida Sans Unicode" w:cs="Lucida Sans Unicode"/>
-        </w:rPr>
-        <w:t>. Then I’ll continue updates here.</w:t>
+        <w:t>I’m going to post the initial Sketchup model for the first coil section prototype and push to GitHub. Then I’ll continue updates here.</w:t>
       </w:r>
     </w:p>
     <w:p>
@@ -1671,7 +1699,7 @@
           <w:rFonts w:ascii="Lucida Sans Unicode" w:hAnsi="Lucida Sans Unicode" w:cs="Lucida Sans Unicode"/>
         </w:rPr>
       </w:pPr>
-      <w:bookmarkStart w:id="2" w:name="_Toc345198482"/>
+      <w:bookmarkStart w:id="2" w:name="_Toc347773910"/>
       <w:r>
         <w:rPr>
           <w:rFonts w:ascii="Lucida Sans Unicode" w:hAnsi="Lucida Sans Unicode" w:cs="Lucida Sans Unicode"/>
@@ -1687,19 +1715,11 @@
           <w:rFonts w:ascii="Lucida Sans Unicode" w:hAnsi="Lucida Sans Unicode" w:cs="Lucida Sans Unicode"/>
         </w:rPr>
       </w:pPr>
-      <w:proofErr w:type="gramStart"/>
-      <w:r>
-        <w:rPr>
-          <w:rFonts w:ascii="Lucida Sans Unicode" w:hAnsi="Lucida Sans Unicode" w:cs="Lucida Sans Unicode"/>
-        </w:rPr>
-        <w:t>Uploaded the progress from the past week.</w:t>
-      </w:r>
-      <w:proofErr w:type="gramEnd"/>
-      <w:r>
-        <w:rPr>
-          <w:rFonts w:ascii="Lucida Sans Unicode" w:hAnsi="Lucida Sans Unicode" w:cs="Lucida Sans Unicode"/>
-        </w:rPr>
-        <w:t xml:space="preserve"> I created a new prototype 15-degree segment, including the bend. I’m quickly improving in my abilities to effectively use </w:t>
+      <w:r>
+        <w:rPr>
+          <w:rFonts w:ascii="Lucida Sans Unicode" w:hAnsi="Lucida Sans Unicode" w:cs="Lucida Sans Unicode"/>
+        </w:rPr>
+        <w:t xml:space="preserve">Uploaded the progress from the past week. I created a new prototype 15-degree segment, including the bend. I’m quickly improving in my abilities to effectively use </w:t>
       </w:r>
       <w:r>
         <w:rPr>
@@ -2151,16 +2171,8 @@
         <w:rPr>
           <w:rFonts w:ascii="Lucida Sans Unicode" w:hAnsi="Lucida Sans Unicode" w:cs="Lucida Sans Unicode"/>
         </w:rPr>
-        <w:t xml:space="preserve">End </w:t>
-      </w:r>
-      <w:proofErr w:type="spellStart"/>
-      <w:r>
-        <w:rPr>
-          <w:rFonts w:ascii="Lucida Sans Unicode" w:hAnsi="Lucida Sans Unicode" w:cs="Lucida Sans Unicode"/>
-        </w:rPr>
-        <w:t>Inradius</w:t>
-      </w:r>
-      <w:proofErr w:type="spellEnd"/>
+        <w:t>End Inradius</w:t>
+      </w:r>
       <w:r>
         <w:rPr>
           <w:rFonts w:ascii="Lucida Sans Unicode" w:hAnsi="Lucida Sans Unicode" w:cs="Lucida Sans Unicode"/>
@@ -2489,7 +2501,7 @@
           <w:rFonts w:ascii="Lucida Sans Unicode" w:hAnsi="Lucida Sans Unicode" w:cs="Lucida Sans Unicode"/>
         </w:rPr>
       </w:pPr>
-      <w:bookmarkStart w:id="3" w:name="_Toc345198483"/>
+      <w:bookmarkStart w:id="3" w:name="_Toc347773911"/>
       <w:r>
         <w:rPr>
           <w:rFonts w:ascii="Lucida Sans Unicode" w:hAnsi="Lucida Sans Unicode" w:cs="Lucida Sans Unicode"/>
@@ -2838,12 +2850,14 @@
           <w:rFonts w:ascii="Lucida Sans Unicode" w:hAnsi="Lucida Sans Unicode" w:cs="Lucida Sans Unicode"/>
         </w:rPr>
       </w:pPr>
+      <w:bookmarkStart w:id="4" w:name="_Toc347773912"/>
       <w:r>
         <w:rPr>
           <w:rFonts w:ascii="Lucida Sans Unicode" w:hAnsi="Lucida Sans Unicode" w:cs="Lucida Sans Unicode"/>
         </w:rPr>
         <w:t>2013/02/04</w:t>
       </w:r>
+      <w:bookmarkEnd w:id="4"/>
     </w:p>
     <w:p>
       <w:pPr>
@@ -2987,44 +3001,15 @@
     <w:p>
       <w:pPr>
         <w:spacing w:after="0" w:line="240" w:lineRule="auto"/>
-        <w:ind w:left="360"/>
-        <w:rPr>
-          <w:rFonts w:ascii="Lucida Sans Unicode" w:hAnsi="Lucida Sans Unicode" w:cs="Lucida Sans Unicode"/>
-        </w:rPr>
-      </w:pPr>
-      <w:r>
-        <w:rPr>
-          <w:rFonts w:ascii="Lucida Sans Unicode" w:hAnsi="Lucida Sans Unicode" w:cs="Lucida Sans Unicode"/>
-        </w:rPr>
-        <w:t xml:space="preserve">For the next prototypes, I used </w:t>
-      </w:r>
-      <w:proofErr w:type="spellStart"/>
-      <w:r>
-        <w:rPr>
-          <w:rFonts w:ascii="Lucida Sans Unicode" w:hAnsi="Lucida Sans Unicode" w:cs="Lucida Sans Unicode"/>
-        </w:rPr>
-        <w:t>OpenSCAD</w:t>
-      </w:r>
-      <w:proofErr w:type="spellEnd"/>
-      <w:r>
-        <w:rPr>
-          <w:rFonts w:ascii="Lucida Sans Unicode" w:hAnsi="Lucida Sans Unicode" w:cs="Lucida Sans Unicode"/>
-        </w:rPr>
-        <w:t xml:space="preserve">. While somewhat of a memory hog, </w:t>
-      </w:r>
-      <w:proofErr w:type="spellStart"/>
-      <w:r>
-        <w:rPr>
-          <w:rFonts w:ascii="Lucida Sans Unicode" w:hAnsi="Lucida Sans Unicode" w:cs="Lucida Sans Unicode"/>
-        </w:rPr>
-        <w:t>OpenSCAD</w:t>
-      </w:r>
-      <w:proofErr w:type="spellEnd"/>
-      <w:r>
-        <w:rPr>
-          <w:rFonts w:ascii="Lucida Sans Unicode" w:hAnsi="Lucida Sans Unicode" w:cs="Lucida Sans Unicode"/>
-        </w:rPr>
-        <w:t xml:space="preserve"> allow</w:t>
+        <w:rPr>
+          <w:rFonts w:ascii="Lucida Sans Unicode" w:hAnsi="Lucida Sans Unicode" w:cs="Lucida Sans Unicode"/>
+        </w:rPr>
+      </w:pPr>
+      <w:r>
+        <w:rPr>
+          <w:rFonts w:ascii="Lucida Sans Unicode" w:hAnsi="Lucida Sans Unicode" w:cs="Lucida Sans Unicode"/>
+        </w:rPr>
+        <w:t>For the next prototypes, I used OpenSCAD. While somewhat of a memory hog, OpenSCAD allow</w:t>
       </w:r>
       <w:r>
         <w:rPr>
@@ -3042,16 +3027,14 @@
     <w:p>
       <w:pPr>
         <w:spacing w:after="0" w:line="240" w:lineRule="auto"/>
-        <w:ind w:left="360"/>
-        <w:rPr>
-          <w:rFonts w:ascii="Lucida Sans Unicode" w:hAnsi="Lucida Sans Unicode" w:cs="Lucida Sans Unicode"/>
-        </w:rPr>
-      </w:pPr>
-    </w:p>
-    <w:p>
-      <w:pPr>
-        <w:spacing w:after="0" w:line="240" w:lineRule="auto"/>
-        <w:ind w:left="360"/>
+        <w:rPr>
+          <w:rFonts w:ascii="Lucida Sans Unicode" w:hAnsi="Lucida Sans Unicode" w:cs="Lucida Sans Unicode"/>
+        </w:rPr>
+      </w:pPr>
+    </w:p>
+    <w:p>
+      <w:pPr>
+        <w:spacing w:after="0" w:line="240" w:lineRule="auto"/>
         <w:rPr>
           <w:rFonts w:ascii="Lucida Sans Unicode" w:hAnsi="Lucida Sans Unicode" w:cs="Lucida Sans Unicode"/>
         </w:rPr>
@@ -3062,8 +3045,169 @@
         </w:rPr>
         <w:t>In prototype 3 I accidentally countersunk holes in the wrong side of the ends. I have corrected this in prototype 4.</w:t>
       </w:r>
-      <w:bookmarkStart w:id="4" w:name="_GoBack"/>
-      <w:bookmarkEnd w:id="4"/>
+    </w:p>
+    <w:p>
+      <w:pPr>
+        <w:spacing w:after="0" w:line="240" w:lineRule="auto"/>
+        <w:rPr>
+          <w:rFonts w:ascii="Lucida Sans Unicode" w:hAnsi="Lucida Sans Unicode" w:cs="Lucida Sans Unicode"/>
+        </w:rPr>
+      </w:pPr>
+    </w:p>
+    <w:p>
+      <w:pPr>
+        <w:spacing w:after="0" w:line="240" w:lineRule="auto"/>
+        <w:rPr>
+          <w:rFonts w:ascii="Lucida Sans Unicode" w:hAnsi="Lucida Sans Unicode" w:cs="Lucida Sans Unicode"/>
+        </w:rPr>
+      </w:pPr>
+      <w:r>
+        <w:rPr>
+          <w:rFonts w:ascii="Lucida Sans Unicode" w:hAnsi="Lucida Sans Unicode" w:cs="Lucida Sans Unicode"/>
+        </w:rPr>
+        <w:lastRenderedPageBreak/>
+        <w:t>Prototype 5 includes a flat top to the segment, which allows for the installation of a printed circuit board. This board will perform the following functions:</w:t>
+      </w:r>
+    </w:p>
+    <w:p>
+      <w:pPr>
+        <w:pStyle w:val="ListParagraph"/>
+        <w:numPr>
+          <w:ilvl w:val="0"/>
+          <w:numId w:val="7"/>
+        </w:numPr>
+        <w:spacing w:after="0" w:line="240" w:lineRule="auto"/>
+        <w:rPr>
+          <w:rFonts w:ascii="Lucida Sans Unicode" w:hAnsi="Lucida Sans Unicode" w:cs="Lucida Sans Unicode"/>
+        </w:rPr>
+      </w:pPr>
+      <w:r>
+        <w:rPr>
+          <w:rFonts w:ascii="Lucida Sans Unicode" w:hAnsi="Lucida Sans Unicode" w:cs="Lucida Sans Unicode"/>
+        </w:rPr>
+        <w:t>Turn sensors on or off, depending on instructions from the master control board</w:t>
+      </w:r>
+    </w:p>
+    <w:p>
+      <w:pPr>
+        <w:pStyle w:val="ListParagraph"/>
+        <w:numPr>
+          <w:ilvl w:val="0"/>
+          <w:numId w:val="7"/>
+        </w:numPr>
+        <w:spacing w:after="0" w:line="240" w:lineRule="auto"/>
+        <w:rPr>
+          <w:rFonts w:ascii="Lucida Sans Unicode" w:hAnsi="Lucida Sans Unicode" w:cs="Lucida Sans Unicode"/>
+        </w:rPr>
+      </w:pPr>
+      <w:r>
+        <w:rPr>
+          <w:rFonts w:ascii="Lucida Sans Unicode" w:hAnsi="Lucida Sans Unicode" w:cs="Lucida Sans Unicode"/>
+        </w:rPr>
+        <w:t>Process and return sensor data to master control board</w:t>
+      </w:r>
+    </w:p>
+    <w:p>
+      <w:pPr>
+        <w:pStyle w:val="ListParagraph"/>
+        <w:numPr>
+          <w:ilvl w:val="0"/>
+          <w:numId w:val="7"/>
+        </w:numPr>
+        <w:spacing w:after="0" w:line="240" w:lineRule="auto"/>
+        <w:rPr>
+          <w:rFonts w:ascii="Lucida Sans Unicode" w:hAnsi="Lucida Sans Unicode" w:cs="Lucida Sans Unicode"/>
+        </w:rPr>
+      </w:pPr>
+      <w:r>
+        <w:rPr>
+          <w:rFonts w:ascii="Lucida Sans Unicode" w:hAnsi="Lucida Sans Unicode" w:cs="Lucida Sans Unicode"/>
+        </w:rPr>
+        <w:t>Turn the coil on and off</w:t>
+      </w:r>
+      <w:bookmarkStart w:id="5" w:name="_GoBack"/>
+      <w:bookmarkEnd w:id="5"/>
+      <w:r>
+        <w:rPr>
+          <w:rFonts w:ascii="Lucida Sans Unicode" w:hAnsi="Lucida Sans Unicode" w:cs="Lucida Sans Unicode"/>
+        </w:rPr>
+        <w:t xml:space="preserve"> in either direction</w:t>
+      </w:r>
+    </w:p>
+    <w:p>
+      <w:pPr>
+        <w:pStyle w:val="ListParagraph"/>
+        <w:numPr>
+          <w:ilvl w:val="0"/>
+          <w:numId w:val="7"/>
+        </w:numPr>
+        <w:spacing w:after="0" w:line="240" w:lineRule="auto"/>
+        <w:rPr>
+          <w:rFonts w:ascii="Lucida Sans Unicode" w:hAnsi="Lucida Sans Unicode" w:cs="Lucida Sans Unicode"/>
+        </w:rPr>
+      </w:pPr>
+      <w:r>
+        <w:rPr>
+          <w:rFonts w:ascii="Lucida Sans Unicode" w:hAnsi="Lucida Sans Unicode" w:cs="Lucida Sans Unicode"/>
+        </w:rPr>
+        <w:t>Sense coil temperature, turning on a fan when any coil is too hot</w:t>
+      </w:r>
+    </w:p>
+    <w:p>
+      <w:pPr>
+        <w:spacing w:after="0" w:line="240" w:lineRule="auto"/>
+        <w:rPr>
+          <w:rFonts w:ascii="Lucida Sans Unicode" w:hAnsi="Lucida Sans Unicode" w:cs="Lucida Sans Unicode"/>
+        </w:rPr>
+      </w:pPr>
+    </w:p>
+    <w:p>
+      <w:pPr>
+        <w:spacing w:after="0" w:line="240" w:lineRule="auto"/>
+        <w:rPr>
+          <w:rFonts w:ascii="Lucida Sans Unicode" w:hAnsi="Lucida Sans Unicode" w:cs="Lucida Sans Unicode"/>
+        </w:rPr>
+      </w:pPr>
+      <w:r>
+        <w:rPr>
+          <w:rFonts w:ascii="Lucida Sans Unicode" w:hAnsi="Lucida Sans Unicode" w:cs="Lucida Sans Unicode"/>
+        </w:rPr>
+        <w:t>Clearly these boards will need to have good isolation of different voltages and current paths.</w:t>
+      </w:r>
+    </w:p>
+    <w:p>
+      <w:pPr>
+        <w:spacing w:after="0" w:line="240" w:lineRule="auto"/>
+        <w:rPr>
+          <w:rFonts w:ascii="Lucida Sans Unicode" w:hAnsi="Lucida Sans Unicode" w:cs="Lucida Sans Unicode"/>
+        </w:rPr>
+      </w:pPr>
+    </w:p>
+    <w:p>
+      <w:pPr>
+        <w:spacing w:after="0" w:line="240" w:lineRule="auto"/>
+        <w:rPr>
+          <w:rFonts w:ascii="Lucida Sans Unicode" w:hAnsi="Lucida Sans Unicode" w:cs="Lucida Sans Unicode"/>
+        </w:rPr>
+      </w:pPr>
+      <w:r>
+        <w:rPr>
+          <w:rFonts w:ascii="Lucida Sans Unicode" w:hAnsi="Lucida Sans Unicode" w:cs="Lucida Sans Unicode"/>
+        </w:rPr>
+        <w:t xml:space="preserve">One of the main points of this project is to be able to test various control algorithms using various architecture. To that end, the inputs and outputs will be well documented so that any processor (Microcontroller, ARM, FPGA, PC, etc) can </w:t>
+      </w:r>
+      <w:r>
+        <w:rPr>
+          <w:rFonts w:ascii="Lucida Sans Unicode" w:hAnsi="Lucida Sans Unicode" w:cs="Lucida Sans Unicode"/>
+        </w:rPr>
+        <w:t xml:space="preserve">potentially </w:t>
+      </w:r>
+      <w:r>
+        <w:rPr>
+          <w:rFonts w:ascii="Lucida Sans Unicode" w:hAnsi="Lucida Sans Unicode" w:cs="Lucida Sans Unicode"/>
+        </w:rPr>
+        <w:t>be used as the master controller.</w:t>
+      </w:r>
     </w:p>
     <w:p>
       <w:pPr>
@@ -4767,7 +4911,7 @@
 </file>
 
 <file path=customXml/itemProps1.xml><?xml version="1.0" encoding="utf-8"?>
-<ds:datastoreItem xmlns:ds="http://schemas.openxmlformats.org/officeDocument/2006/customXml" ds:itemID="{CDE77959-0D3C-4F90-998D-1AA91B228470}">
+<ds:datastoreItem xmlns:ds="http://schemas.openxmlformats.org/officeDocument/2006/customXml" ds:itemID="{6A9D45B9-750E-4CD8-9C62-7D9A284B4A33}">
   <ds:schemaRefs>
     <ds:schemaRef ds:uri="http://schemas.openxmlformats.org/officeDocument/2006/bibliography"/>
   </ds:schemaRefs>

</xml_diff>